<commit_message>
Added external docs and finished Lab09
</commit_message>
<xml_diff>
--- a/Lab07/CPSC1150Lab07ExternalDocumentation.docx
+++ b/Lab07/CPSC1150Lab07ExternalDocumentation.docx
@@ -635,8 +635,6 @@
       <w:r>
         <w:t xml:space="preserve"> (should be same length as Input, but full of 0’s)</w:t>
       </w:r>
-      <w:bookmarkStart w:id="0" w:name="_GoBack"/>
-      <w:bookmarkEnd w:id="0"/>
     </w:p>
     <w:p>
       <w:r>
@@ -1182,224 +1180,3852 @@
     <w:p/>
     <w:p/>
     <w:p/>
-    <w:p/>
-    <w:p/>
-    <w:p/>
-    <w:p/>
-    <w:p/>
-    <w:p/>
-    <w:p/>
-    <w:p/>
-    <w:p/>
-    <w:p/>
-    <w:p/>
-    <w:p/>
-    <w:p/>
-    <w:p/>
-    <w:p/>
-    <w:p/>
-    <w:p/>
-    <w:p/>
-    <w:p/>
-    <w:p/>
-    <w:p/>
-    <w:p/>
     <w:p>
       <w:r>
         <w:rPr>
           <w:b/>
         </w:rPr>
+        <w:lastRenderedPageBreak/>
         <w:t>Test Cases:</w:t>
       </w:r>
     </w:p>
     <w:p>
       <w:r>
-        <w:t>Encode/Decode</w:t>
-      </w:r>
-    </w:p>
-    <w:p>
-      <w:r>
-        <w:t>FORMAT: Input – coding – method</w:t>
-      </w:r>
-    </w:p>
-    <w:p/>
-    <w:p>
-      <w:r>
+        <w:t xml:space="preserve">FORMAT: </w:t>
+      </w:r>
+      <w:r>
+        <w:rPr>
+          <w:i/>
+        </w:rPr>
+        <w:t>Italic text: User input</w:t>
+      </w:r>
+    </w:p>
+    <w:p>
+      <w:r>
+        <w:t>(Test cases start on next page)</w:t>
+      </w:r>
+    </w:p>
+    <w:p/>
+    <w:p/>
+    <w:p/>
+    <w:p/>
+    <w:p/>
+    <w:p/>
+    <w:p/>
+    <w:p/>
+    <w:p/>
+    <w:p/>
+    <w:p/>
+    <w:p/>
+    <w:p/>
+    <w:p/>
+    <w:p/>
+    <w:p/>
+    <w:p/>
+    <w:p/>
+    <w:p/>
+    <w:p/>
+    <w:p/>
+    <w:p/>
+    <w:p/>
+    <w:p/>
+    <w:p/>
+    <w:p/>
+    <w:p/>
+    <w:p/>
+    <w:p/>
+    <w:p/>
+    <w:p/>
+    <w:p/>
+    <w:p/>
+    <w:p/>
+    <w:p/>
+    <w:p/>
+    <w:p/>
+    <w:p/>
+    <w:p/>
+    <w:p/>
+    <w:p/>
+    <w:p>
+      <w:r>
+        <w:lastRenderedPageBreak/>
         <w:t>Test Case 1:</w:t>
       </w:r>
     </w:p>
     <w:p>
       <w:pPr>
         <w:rPr>
+          <w:sz w:val="18"/>
+          <w:szCs w:val="18"/>
+        </w:rPr>
+      </w:pPr>
+      <w:r>
+        <w:rPr>
+          <w:sz w:val="18"/>
+          <w:szCs w:val="18"/>
+        </w:rPr>
+        <w:t>Initialized an array of length: 10 and filled it with random numbers from 1 to 10:</w:t>
+      </w:r>
+    </w:p>
+    <w:p>
+      <w:pPr>
+        <w:rPr>
+          <w:sz w:val="18"/>
+          <w:szCs w:val="18"/>
+        </w:rPr>
+      </w:pPr>
+      <w:r>
+        <w:rPr>
+          <w:sz w:val="18"/>
+          <w:szCs w:val="18"/>
+        </w:rPr>
+        <w:t>4</w:t>
+      </w:r>
+    </w:p>
+    <w:p>
+      <w:pPr>
+        <w:rPr>
+          <w:sz w:val="18"/>
+          <w:szCs w:val="18"/>
+        </w:rPr>
+      </w:pPr>
+      <w:r>
+        <w:rPr>
+          <w:sz w:val="18"/>
+          <w:szCs w:val="18"/>
+        </w:rPr>
+        <w:t>3</w:t>
+      </w:r>
+    </w:p>
+    <w:p>
+      <w:pPr>
+        <w:rPr>
+          <w:sz w:val="18"/>
+          <w:szCs w:val="18"/>
+        </w:rPr>
+      </w:pPr>
+      <w:r>
+        <w:rPr>
+          <w:sz w:val="18"/>
+          <w:szCs w:val="18"/>
+        </w:rPr>
+        <w:t>5</w:t>
+      </w:r>
+    </w:p>
+    <w:p>
+      <w:pPr>
+        <w:rPr>
+          <w:sz w:val="18"/>
+          <w:szCs w:val="18"/>
+        </w:rPr>
+      </w:pPr>
+      <w:r>
+        <w:rPr>
+          <w:sz w:val="18"/>
+          <w:szCs w:val="18"/>
+        </w:rPr>
+        <w:t>8</w:t>
+      </w:r>
+    </w:p>
+    <w:p>
+      <w:pPr>
+        <w:rPr>
+          <w:sz w:val="18"/>
+          <w:szCs w:val="18"/>
+        </w:rPr>
+      </w:pPr>
+      <w:r>
+        <w:rPr>
+          <w:sz w:val="18"/>
+          <w:szCs w:val="18"/>
+        </w:rPr>
+        <w:t>6</w:t>
+      </w:r>
+    </w:p>
+    <w:p>
+      <w:pPr>
+        <w:rPr>
+          <w:sz w:val="18"/>
+          <w:szCs w:val="18"/>
+        </w:rPr>
+      </w:pPr>
+      <w:r>
+        <w:rPr>
+          <w:sz w:val="18"/>
+          <w:szCs w:val="18"/>
+        </w:rPr>
+        <w:t>1</w:t>
+      </w:r>
+    </w:p>
+    <w:p>
+      <w:pPr>
+        <w:rPr>
+          <w:sz w:val="18"/>
+          <w:szCs w:val="18"/>
+        </w:rPr>
+      </w:pPr>
+      <w:r>
+        <w:rPr>
+          <w:sz w:val="18"/>
+          <w:szCs w:val="18"/>
+        </w:rPr>
+        <w:t>6</w:t>
+      </w:r>
+    </w:p>
+    <w:p>
+      <w:pPr>
+        <w:rPr>
+          <w:sz w:val="18"/>
+          <w:szCs w:val="18"/>
+        </w:rPr>
+      </w:pPr>
+      <w:r>
+        <w:rPr>
+          <w:sz w:val="18"/>
+          <w:szCs w:val="18"/>
+        </w:rPr>
+        <w:t>7</w:t>
+      </w:r>
+    </w:p>
+    <w:p>
+      <w:pPr>
+        <w:rPr>
+          <w:sz w:val="18"/>
+          <w:szCs w:val="18"/>
+        </w:rPr>
+      </w:pPr>
+      <w:r>
+        <w:rPr>
+          <w:sz w:val="18"/>
+          <w:szCs w:val="18"/>
+        </w:rPr>
+        <w:t>8</w:t>
+      </w:r>
+    </w:p>
+    <w:p>
+      <w:pPr>
+        <w:rPr>
+          <w:sz w:val="18"/>
+          <w:szCs w:val="18"/>
+        </w:rPr>
+      </w:pPr>
+      <w:r>
+        <w:rPr>
+          <w:sz w:val="18"/>
+          <w:szCs w:val="18"/>
+        </w:rPr>
+        <w:t>8</w:t>
+      </w:r>
+    </w:p>
+    <w:p>
+      <w:pPr>
+        <w:rPr>
+          <w:sz w:val="18"/>
+          <w:szCs w:val="18"/>
+        </w:rPr>
+      </w:pPr>
+    </w:p>
+    <w:p>
+      <w:pPr>
+        <w:rPr>
+          <w:sz w:val="18"/>
+          <w:szCs w:val="18"/>
+        </w:rPr>
+      </w:pPr>
+      <w:r>
+        <w:rPr>
+          <w:sz w:val="18"/>
+          <w:szCs w:val="18"/>
+        </w:rPr>
+        <w:t>Array1 reversed:</w:t>
+      </w:r>
+    </w:p>
+    <w:p>
+      <w:pPr>
+        <w:rPr>
+          <w:sz w:val="18"/>
+          <w:szCs w:val="18"/>
+        </w:rPr>
+      </w:pPr>
+      <w:r>
+        <w:rPr>
+          <w:sz w:val="18"/>
+          <w:szCs w:val="18"/>
+        </w:rPr>
+        <w:t>8</w:t>
+      </w:r>
+    </w:p>
+    <w:p>
+      <w:pPr>
+        <w:rPr>
+          <w:sz w:val="18"/>
+          <w:szCs w:val="18"/>
+        </w:rPr>
+      </w:pPr>
+      <w:r>
+        <w:rPr>
+          <w:sz w:val="18"/>
+          <w:szCs w:val="18"/>
+        </w:rPr>
+        <w:t>8</w:t>
+      </w:r>
+    </w:p>
+    <w:p>
+      <w:pPr>
+        <w:rPr>
+          <w:sz w:val="18"/>
+          <w:szCs w:val="18"/>
+        </w:rPr>
+      </w:pPr>
+      <w:r>
+        <w:rPr>
+          <w:sz w:val="18"/>
+          <w:szCs w:val="18"/>
+        </w:rPr>
+        <w:t>7</w:t>
+      </w:r>
+    </w:p>
+    <w:p>
+      <w:pPr>
+        <w:rPr>
+          <w:sz w:val="18"/>
+          <w:szCs w:val="18"/>
+        </w:rPr>
+      </w:pPr>
+      <w:r>
+        <w:rPr>
+          <w:sz w:val="18"/>
+          <w:szCs w:val="18"/>
+        </w:rPr>
+        <w:t>6</w:t>
+      </w:r>
+    </w:p>
+    <w:p>
+      <w:pPr>
+        <w:rPr>
+          <w:sz w:val="18"/>
+          <w:szCs w:val="18"/>
+        </w:rPr>
+      </w:pPr>
+      <w:r>
+        <w:rPr>
+          <w:sz w:val="18"/>
+          <w:szCs w:val="18"/>
+        </w:rPr>
+        <w:t>1</w:t>
+      </w:r>
+    </w:p>
+    <w:p>
+      <w:pPr>
+        <w:rPr>
+          <w:sz w:val="18"/>
+          <w:szCs w:val="18"/>
+        </w:rPr>
+      </w:pPr>
+      <w:r>
+        <w:rPr>
+          <w:sz w:val="18"/>
+          <w:szCs w:val="18"/>
+        </w:rPr>
+        <w:t>6</w:t>
+      </w:r>
+    </w:p>
+    <w:p>
+      <w:pPr>
+        <w:rPr>
+          <w:sz w:val="18"/>
+          <w:szCs w:val="18"/>
+        </w:rPr>
+      </w:pPr>
+      <w:r>
+        <w:rPr>
+          <w:sz w:val="18"/>
+          <w:szCs w:val="18"/>
+        </w:rPr>
+        <w:t>8</w:t>
+      </w:r>
+    </w:p>
+    <w:p>
+      <w:pPr>
+        <w:rPr>
+          <w:sz w:val="18"/>
+          <w:szCs w:val="18"/>
+        </w:rPr>
+      </w:pPr>
+      <w:r>
+        <w:rPr>
+          <w:sz w:val="18"/>
+          <w:szCs w:val="18"/>
+        </w:rPr>
+        <w:t>5</w:t>
+      </w:r>
+    </w:p>
+    <w:p>
+      <w:pPr>
+        <w:rPr>
+          <w:sz w:val="18"/>
+          <w:szCs w:val="18"/>
+        </w:rPr>
+      </w:pPr>
+      <w:r>
+        <w:rPr>
+          <w:sz w:val="18"/>
+          <w:szCs w:val="18"/>
+        </w:rPr>
+        <w:t>3</w:t>
+      </w:r>
+    </w:p>
+    <w:p>
+      <w:pPr>
+        <w:rPr>
+          <w:sz w:val="18"/>
+          <w:szCs w:val="18"/>
+        </w:rPr>
+      </w:pPr>
+      <w:r>
+        <w:rPr>
+          <w:sz w:val="18"/>
+          <w:szCs w:val="18"/>
+        </w:rPr>
+        <w:t>4</w:t>
+      </w:r>
+    </w:p>
+    <w:p>
+      <w:pPr>
+        <w:rPr>
+          <w:sz w:val="18"/>
+          <w:szCs w:val="18"/>
+        </w:rPr>
+      </w:pPr>
+    </w:p>
+    <w:p>
+      <w:pPr>
+        <w:rPr>
+          <w:sz w:val="18"/>
+          <w:szCs w:val="18"/>
+        </w:rPr>
+      </w:pPr>
+      <w:r>
+        <w:rPr>
+          <w:sz w:val="18"/>
+          <w:szCs w:val="18"/>
+        </w:rPr>
+        <w:t>The sum of Array1 reversed up to the digit in the loop:</w:t>
+      </w:r>
+    </w:p>
+    <w:p>
+      <w:pPr>
+        <w:rPr>
+          <w:sz w:val="18"/>
+          <w:szCs w:val="18"/>
+        </w:rPr>
+      </w:pPr>
+      <w:r>
+        <w:rPr>
+          <w:sz w:val="18"/>
+          <w:szCs w:val="18"/>
+        </w:rPr>
+        <w:t>8</w:t>
+      </w:r>
+    </w:p>
+    <w:p>
+      <w:pPr>
+        <w:rPr>
+          <w:sz w:val="18"/>
+          <w:szCs w:val="18"/>
+        </w:rPr>
+      </w:pPr>
+      <w:r>
+        <w:rPr>
+          <w:sz w:val="18"/>
+          <w:szCs w:val="18"/>
+        </w:rPr>
+        <w:t>16</w:t>
+      </w:r>
+    </w:p>
+    <w:p>
+      <w:pPr>
+        <w:rPr>
+          <w:sz w:val="18"/>
+          <w:szCs w:val="18"/>
+        </w:rPr>
+      </w:pPr>
+      <w:r>
+        <w:rPr>
+          <w:sz w:val="18"/>
+          <w:szCs w:val="18"/>
+        </w:rPr>
+        <w:t>23</w:t>
+      </w:r>
+    </w:p>
+    <w:p>
+      <w:pPr>
+        <w:rPr>
+          <w:sz w:val="18"/>
+          <w:szCs w:val="18"/>
+        </w:rPr>
+      </w:pPr>
+      <w:r>
+        <w:rPr>
+          <w:sz w:val="18"/>
+          <w:szCs w:val="18"/>
+        </w:rPr>
+        <w:t>29</w:t>
+      </w:r>
+    </w:p>
+    <w:p>
+      <w:pPr>
+        <w:rPr>
+          <w:sz w:val="18"/>
+          <w:szCs w:val="18"/>
+        </w:rPr>
+      </w:pPr>
+      <w:r>
+        <w:rPr>
+          <w:sz w:val="18"/>
+          <w:szCs w:val="18"/>
+        </w:rPr>
+        <w:t>30</w:t>
+      </w:r>
+    </w:p>
+    <w:p>
+      <w:pPr>
+        <w:rPr>
+          <w:sz w:val="18"/>
+          <w:szCs w:val="18"/>
+        </w:rPr>
+      </w:pPr>
+      <w:r>
+        <w:rPr>
+          <w:sz w:val="18"/>
+          <w:szCs w:val="18"/>
+        </w:rPr>
+        <w:t>36</w:t>
+      </w:r>
+    </w:p>
+    <w:p>
+      <w:pPr>
+        <w:rPr>
+          <w:sz w:val="18"/>
+          <w:szCs w:val="18"/>
+        </w:rPr>
+      </w:pPr>
+      <w:r>
+        <w:rPr>
+          <w:sz w:val="18"/>
+          <w:szCs w:val="18"/>
+        </w:rPr>
+        <w:t>44</w:t>
+      </w:r>
+    </w:p>
+    <w:p>
+      <w:pPr>
+        <w:rPr>
+          <w:sz w:val="18"/>
+          <w:szCs w:val="18"/>
+        </w:rPr>
+      </w:pPr>
+      <w:r>
+        <w:rPr>
+          <w:sz w:val="18"/>
+          <w:szCs w:val="18"/>
+        </w:rPr>
+        <w:t>49</w:t>
+      </w:r>
+    </w:p>
+    <w:p>
+      <w:pPr>
+        <w:rPr>
+          <w:sz w:val="18"/>
+          <w:szCs w:val="18"/>
+        </w:rPr>
+      </w:pPr>
+      <w:r>
+        <w:rPr>
+          <w:sz w:val="18"/>
+          <w:szCs w:val="18"/>
+        </w:rPr>
+        <w:t>52</w:t>
+      </w:r>
+    </w:p>
+    <w:p>
+      <w:pPr>
+        <w:rPr>
+          <w:sz w:val="18"/>
+          <w:szCs w:val="18"/>
+        </w:rPr>
+      </w:pPr>
+      <w:r>
+        <w:rPr>
+          <w:sz w:val="18"/>
+          <w:szCs w:val="18"/>
+        </w:rPr>
+        <w:t>56</w:t>
+      </w:r>
+    </w:p>
+    <w:p>
+      <w:pPr>
+        <w:rPr>
+          <w:sz w:val="18"/>
+          <w:szCs w:val="18"/>
+        </w:rPr>
+      </w:pPr>
+      <w:r>
+        <w:rPr>
+          <w:sz w:val="18"/>
+          <w:szCs w:val="18"/>
+        </w:rPr>
+        <w:t>Initialized an array of length: 50 and filled it with random numbers from 10 to 20:</w:t>
+      </w:r>
+    </w:p>
+    <w:p>
+      <w:pPr>
+        <w:rPr>
+          <w:sz w:val="18"/>
+          <w:szCs w:val="18"/>
+        </w:rPr>
+      </w:pPr>
+      <w:r>
+        <w:rPr>
+          <w:sz w:val="18"/>
+          <w:szCs w:val="18"/>
+        </w:rPr>
+        <w:t>The number of occurrences of 10 is: 5</w:t>
+      </w:r>
+    </w:p>
+    <w:p>
+      <w:pPr>
+        <w:rPr>
+          <w:sz w:val="18"/>
+          <w:szCs w:val="18"/>
+        </w:rPr>
+      </w:pPr>
+      <w:r>
+        <w:rPr>
+          <w:sz w:val="18"/>
+          <w:szCs w:val="18"/>
+        </w:rPr>
+        <w:t>The number of occurrences of 11 is: 5</w:t>
+      </w:r>
+    </w:p>
+    <w:p>
+      <w:pPr>
+        <w:rPr>
+          <w:sz w:val="18"/>
+          <w:szCs w:val="18"/>
+        </w:rPr>
+      </w:pPr>
+      <w:r>
+        <w:rPr>
+          <w:sz w:val="18"/>
+          <w:szCs w:val="18"/>
+        </w:rPr>
+        <w:t>The number of occurrences of 12 is: 5</w:t>
+      </w:r>
+    </w:p>
+    <w:p>
+      <w:pPr>
+        <w:rPr>
+          <w:sz w:val="18"/>
+          <w:szCs w:val="18"/>
+        </w:rPr>
+      </w:pPr>
+      <w:r>
+        <w:rPr>
+          <w:sz w:val="18"/>
+          <w:szCs w:val="18"/>
+        </w:rPr>
+        <w:t>The number of occurrences of 13 is: 6</w:t>
+      </w:r>
+    </w:p>
+    <w:p>
+      <w:pPr>
+        <w:rPr>
+          <w:sz w:val="18"/>
+          <w:szCs w:val="18"/>
+        </w:rPr>
+      </w:pPr>
+      <w:r>
+        <w:rPr>
+          <w:sz w:val="18"/>
+          <w:szCs w:val="18"/>
+        </w:rPr>
+        <w:t>The number of occurrences of 14 is: 3</w:t>
+      </w:r>
+    </w:p>
+    <w:p>
+      <w:pPr>
+        <w:rPr>
+          <w:sz w:val="18"/>
+          <w:szCs w:val="18"/>
+        </w:rPr>
+      </w:pPr>
+      <w:r>
+        <w:rPr>
+          <w:sz w:val="18"/>
+          <w:szCs w:val="18"/>
+        </w:rPr>
+        <w:t>The number of occurrences of 15 is: 3</w:t>
+      </w:r>
+    </w:p>
+    <w:p>
+      <w:pPr>
+        <w:rPr>
+          <w:sz w:val="18"/>
+          <w:szCs w:val="18"/>
+        </w:rPr>
+      </w:pPr>
+      <w:r>
+        <w:rPr>
+          <w:sz w:val="18"/>
+          <w:szCs w:val="18"/>
+        </w:rPr>
+        <w:t>The number of occurrences of 16 is: 4</w:t>
+      </w:r>
+    </w:p>
+    <w:p>
+      <w:pPr>
+        <w:rPr>
+          <w:sz w:val="18"/>
+          <w:szCs w:val="18"/>
+        </w:rPr>
+      </w:pPr>
+      <w:r>
+        <w:rPr>
+          <w:sz w:val="18"/>
+          <w:szCs w:val="18"/>
+        </w:rPr>
+        <w:t>The number of occurrences of 17 is: 6</w:t>
+      </w:r>
+    </w:p>
+    <w:p>
+      <w:pPr>
+        <w:rPr>
+          <w:sz w:val="18"/>
+          <w:szCs w:val="18"/>
+        </w:rPr>
+      </w:pPr>
+      <w:r>
+        <w:rPr>
+          <w:sz w:val="18"/>
+          <w:szCs w:val="18"/>
+        </w:rPr>
+        <w:t>The number of occurrences of 18 is: 3</w:t>
+      </w:r>
+    </w:p>
+    <w:p>
+      <w:pPr>
+        <w:rPr>
+          <w:sz w:val="18"/>
+          <w:szCs w:val="18"/>
+        </w:rPr>
+      </w:pPr>
+      <w:r>
+        <w:rPr>
+          <w:sz w:val="18"/>
+          <w:szCs w:val="18"/>
+        </w:rPr>
+        <w:t>The number of occurrences of 19 is: 1</w:t>
+      </w:r>
+    </w:p>
+    <w:p>
+      <w:pPr>
+        <w:rPr>
+          <w:sz w:val="18"/>
+          <w:szCs w:val="18"/>
+        </w:rPr>
+      </w:pPr>
+      <w:r>
+        <w:rPr>
+          <w:sz w:val="18"/>
+          <w:szCs w:val="18"/>
+        </w:rPr>
+        <w:t>The number of occurrences of 20 is: 9</w:t>
+      </w:r>
+    </w:p>
+    <w:p>
+      <w:pPr>
+        <w:rPr>
+          <w:sz w:val="18"/>
+          <w:szCs w:val="18"/>
+        </w:rPr>
+      </w:pPr>
+      <w:r>
+        <w:rPr>
+          <w:sz w:val="18"/>
+          <w:szCs w:val="18"/>
+        </w:rPr>
+        <w:t xml:space="preserve">Please enter a string to be put into an array: </w:t>
+      </w:r>
+      <w:r>
+        <w:rPr>
           <w:i/>
-        </w:rPr>
-      </w:pPr>
-      <w:r>
-        <w:t>Input: ABC – 4 - (encoding)</w:t>
-      </w:r>
-    </w:p>
-    <w:p>
-      <w:r>
-        <w:t xml:space="preserve">Returns: </w:t>
-      </w:r>
-      <w:r>
-        <w:t>010001010100011001000111</w:t>
-      </w:r>
-    </w:p>
-    <w:p/>
-    <w:p>
-      <w:r>
+          <w:sz w:val="18"/>
+          <w:szCs w:val="18"/>
+        </w:rPr>
+        <w:t>ABC123 ZYX321</w:t>
+      </w:r>
+    </w:p>
+    <w:p>
+      <w:pPr>
+        <w:rPr>
+          <w:sz w:val="18"/>
+          <w:szCs w:val="18"/>
+        </w:rPr>
+      </w:pPr>
+      <w:r>
+        <w:rPr>
+          <w:sz w:val="18"/>
+          <w:szCs w:val="18"/>
+        </w:rPr>
+        <w:t>Your array split based on spaces:</w:t>
+      </w:r>
+    </w:p>
+    <w:p>
+      <w:pPr>
+        <w:rPr>
+          <w:sz w:val="18"/>
+          <w:szCs w:val="18"/>
+        </w:rPr>
+      </w:pPr>
+      <w:r>
+        <w:rPr>
+          <w:sz w:val="18"/>
+          <w:szCs w:val="18"/>
+        </w:rPr>
+        <w:t>ABC123</w:t>
+      </w:r>
+    </w:p>
+    <w:p>
+      <w:pPr>
+        <w:rPr>
+          <w:sz w:val="18"/>
+          <w:szCs w:val="18"/>
+        </w:rPr>
+      </w:pPr>
+      <w:r>
+        <w:rPr>
+          <w:sz w:val="18"/>
+          <w:szCs w:val="18"/>
+        </w:rPr>
+        <w:t>ZYX321</w:t>
+      </w:r>
+    </w:p>
+    <w:p/>
+    <w:p>
+      <w:r>
+        <w:lastRenderedPageBreak/>
         <w:t>Test Case 2:</w:t>
       </w:r>
     </w:p>
     <w:p>
-      <w:r>
-        <w:t>Input: ZXC – 9 - (encoding)</w:t>
-      </w:r>
-    </w:p>
-    <w:p>
-      <w:r>
-        <w:t xml:space="preserve">Returns: </w:t>
-      </w:r>
-      <w:r>
-        <w:t>010010110100100101001100</w:t>
-      </w:r>
-    </w:p>
-    <w:p/>
-    <w:p>
-      <w:r>
-        <w:t>Test Case 3a:</w:t>
-      </w:r>
-    </w:p>
-    <w:p>
-      <w:r>
-        <w:t>Input: AXCV – 8 – (encoding)</w:t>
-      </w:r>
-    </w:p>
-    <w:p>
-      <w:r>
-        <w:t xml:space="preserve">Returns: </w:t>
-      </w:r>
-      <w:r>
-        <w:t>01001001010010000100101101000110</w:t>
-      </w:r>
-    </w:p>
-    <w:p/>
-    <w:p>
-      <w:r>
-        <w:t>Test Case 3b:</w:t>
-      </w:r>
-    </w:p>
-    <w:p>
-      <w:r>
-        <w:t xml:space="preserve">Input: </w:t>
-      </w:r>
-      <w:r>
-        <w:t>01001001010010000100101101000110</w:t>
-      </w:r>
-      <w:r>
-        <w:t xml:space="preserve"> – 8 – (decoding)</w:t>
-      </w:r>
-    </w:p>
-    <w:p>
-      <w:r>
-        <w:t>Returns: AXCV</w:t>
-      </w:r>
-    </w:p>
-    <w:p/>
-    <w:p>
-      <w:r>
-        <w:t>Test Case 4a:</w:t>
-      </w:r>
-    </w:p>
-    <w:p>
-      <w:r>
-        <w:t xml:space="preserve">Input: </w:t>
-      </w:r>
-      <w:r>
-        <w:t>ABC1297SDERSA#$%</w:t>
-      </w:r>
-      <w:r>
-        <w:t xml:space="preserve"> - 8 – (encoding)</w:t>
-      </w:r>
-    </w:p>
-    <w:p>
-      <w:r>
+      <w:pPr>
+        <w:rPr>
+          <w:sz w:val="18"/>
+          <w:szCs w:val="18"/>
+        </w:rPr>
+      </w:pPr>
+      <w:r>
+        <w:rPr>
+          <w:sz w:val="18"/>
+          <w:szCs w:val="18"/>
+        </w:rPr>
+        <w:t>Initialized an array of length: 10 and filled it with random numbers from 1 to 10:</w:t>
+      </w:r>
+    </w:p>
+    <w:p>
+      <w:pPr>
+        <w:rPr>
+          <w:sz w:val="18"/>
+          <w:szCs w:val="18"/>
+        </w:rPr>
+      </w:pPr>
+      <w:r>
+        <w:rPr>
+          <w:sz w:val="18"/>
+          <w:szCs w:val="18"/>
+        </w:rPr>
+        <w:t>6</w:t>
+      </w:r>
+    </w:p>
+    <w:p>
+      <w:pPr>
+        <w:rPr>
+          <w:sz w:val="18"/>
+          <w:szCs w:val="18"/>
+        </w:rPr>
+      </w:pPr>
+      <w:r>
+        <w:rPr>
+          <w:sz w:val="18"/>
+          <w:szCs w:val="18"/>
+        </w:rPr>
+        <w:t>3</w:t>
+      </w:r>
+    </w:p>
+    <w:p>
+      <w:pPr>
+        <w:rPr>
+          <w:sz w:val="18"/>
+          <w:szCs w:val="18"/>
+        </w:rPr>
+      </w:pPr>
+      <w:r>
+        <w:rPr>
+          <w:sz w:val="18"/>
+          <w:szCs w:val="18"/>
+        </w:rPr>
+        <w:t>8</w:t>
+      </w:r>
+    </w:p>
+    <w:p>
+      <w:pPr>
+        <w:rPr>
+          <w:sz w:val="18"/>
+          <w:szCs w:val="18"/>
+        </w:rPr>
+      </w:pPr>
+      <w:r>
+        <w:rPr>
+          <w:sz w:val="18"/>
+          <w:szCs w:val="18"/>
+        </w:rPr>
+        <w:t>1</w:t>
+      </w:r>
+    </w:p>
+    <w:p>
+      <w:pPr>
+        <w:rPr>
+          <w:sz w:val="18"/>
+          <w:szCs w:val="18"/>
+        </w:rPr>
+      </w:pPr>
+      <w:r>
+        <w:rPr>
+          <w:sz w:val="18"/>
+          <w:szCs w:val="18"/>
+        </w:rPr>
+        <w:t>2</w:t>
+      </w:r>
+    </w:p>
+    <w:p>
+      <w:pPr>
+        <w:rPr>
+          <w:sz w:val="18"/>
+          <w:szCs w:val="18"/>
+        </w:rPr>
+      </w:pPr>
+      <w:r>
+        <w:rPr>
+          <w:sz w:val="18"/>
+          <w:szCs w:val="18"/>
+        </w:rPr>
+        <w:t>10</w:t>
+      </w:r>
+    </w:p>
+    <w:p>
+      <w:pPr>
+        <w:rPr>
+          <w:sz w:val="18"/>
+          <w:szCs w:val="18"/>
+        </w:rPr>
+      </w:pPr>
+      <w:r>
+        <w:rPr>
+          <w:sz w:val="18"/>
+          <w:szCs w:val="18"/>
+        </w:rPr>
+        <w:t>2</w:t>
+      </w:r>
+    </w:p>
+    <w:p>
+      <w:pPr>
+        <w:rPr>
+          <w:sz w:val="18"/>
+          <w:szCs w:val="18"/>
+        </w:rPr>
+      </w:pPr>
+      <w:r>
+        <w:rPr>
+          <w:sz w:val="18"/>
+          <w:szCs w:val="18"/>
+        </w:rPr>
+        <w:t>7</w:t>
+      </w:r>
+    </w:p>
+    <w:p>
+      <w:pPr>
+        <w:rPr>
+          <w:sz w:val="18"/>
+          <w:szCs w:val="18"/>
+        </w:rPr>
+      </w:pPr>
+      <w:r>
+        <w:rPr>
+          <w:sz w:val="18"/>
+          <w:szCs w:val="18"/>
+        </w:rPr>
+        <w:t>6</w:t>
+      </w:r>
+    </w:p>
+    <w:p>
+      <w:pPr>
+        <w:rPr>
+          <w:sz w:val="18"/>
+          <w:szCs w:val="18"/>
+        </w:rPr>
+      </w:pPr>
+      <w:r>
+        <w:rPr>
+          <w:sz w:val="18"/>
+          <w:szCs w:val="18"/>
+        </w:rPr>
+        <w:t>3</w:t>
+      </w:r>
+    </w:p>
+    <w:p>
+      <w:pPr>
+        <w:rPr>
+          <w:sz w:val="18"/>
+          <w:szCs w:val="18"/>
+        </w:rPr>
+      </w:pPr>
+    </w:p>
+    <w:p>
+      <w:pPr>
+        <w:rPr>
+          <w:sz w:val="18"/>
+          <w:szCs w:val="18"/>
+        </w:rPr>
+      </w:pPr>
+      <w:r>
+        <w:rPr>
+          <w:sz w:val="18"/>
+          <w:szCs w:val="18"/>
+        </w:rPr>
+        <w:t>Array1 reversed:</w:t>
+      </w:r>
+    </w:p>
+    <w:p>
+      <w:pPr>
+        <w:rPr>
+          <w:sz w:val="18"/>
+          <w:szCs w:val="18"/>
+        </w:rPr>
+      </w:pPr>
+      <w:r>
+        <w:rPr>
+          <w:sz w:val="18"/>
+          <w:szCs w:val="18"/>
+        </w:rPr>
+        <w:t>3</w:t>
+      </w:r>
+    </w:p>
+    <w:p>
+      <w:pPr>
+        <w:rPr>
+          <w:sz w:val="18"/>
+          <w:szCs w:val="18"/>
+        </w:rPr>
+      </w:pPr>
+      <w:r>
+        <w:rPr>
+          <w:sz w:val="18"/>
+          <w:szCs w:val="18"/>
+        </w:rPr>
+        <w:t>6</w:t>
+      </w:r>
+    </w:p>
+    <w:p>
+      <w:pPr>
+        <w:rPr>
+          <w:sz w:val="18"/>
+          <w:szCs w:val="18"/>
+        </w:rPr>
+      </w:pPr>
+      <w:r>
+        <w:rPr>
+          <w:sz w:val="18"/>
+          <w:szCs w:val="18"/>
+        </w:rPr>
+        <w:t>7</w:t>
+      </w:r>
+    </w:p>
+    <w:p>
+      <w:pPr>
+        <w:rPr>
+          <w:sz w:val="18"/>
+          <w:szCs w:val="18"/>
+        </w:rPr>
+      </w:pPr>
+      <w:r>
+        <w:rPr>
+          <w:sz w:val="18"/>
+          <w:szCs w:val="18"/>
+        </w:rPr>
+        <w:t>2</w:t>
+      </w:r>
+    </w:p>
+    <w:p>
+      <w:pPr>
+        <w:rPr>
+          <w:sz w:val="18"/>
+          <w:szCs w:val="18"/>
+        </w:rPr>
+      </w:pPr>
+      <w:r>
+        <w:rPr>
+          <w:sz w:val="18"/>
+          <w:szCs w:val="18"/>
+        </w:rPr>
+        <w:t>10</w:t>
+      </w:r>
+    </w:p>
+    <w:p>
+      <w:pPr>
+        <w:rPr>
+          <w:sz w:val="18"/>
+          <w:szCs w:val="18"/>
+        </w:rPr>
+      </w:pPr>
+      <w:r>
+        <w:rPr>
+          <w:sz w:val="18"/>
+          <w:szCs w:val="18"/>
+        </w:rPr>
+        <w:t>2</w:t>
+      </w:r>
+    </w:p>
+    <w:p>
+      <w:pPr>
+        <w:rPr>
+          <w:sz w:val="18"/>
+          <w:szCs w:val="18"/>
+        </w:rPr>
+      </w:pPr>
+      <w:r>
+        <w:rPr>
+          <w:sz w:val="18"/>
+          <w:szCs w:val="18"/>
+        </w:rPr>
+        <w:t>1</w:t>
+      </w:r>
+    </w:p>
+    <w:p>
+      <w:pPr>
+        <w:rPr>
+          <w:sz w:val="18"/>
+          <w:szCs w:val="18"/>
+        </w:rPr>
+      </w:pPr>
+      <w:r>
+        <w:rPr>
+          <w:sz w:val="18"/>
+          <w:szCs w:val="18"/>
+        </w:rPr>
+        <w:t>8</w:t>
+      </w:r>
+    </w:p>
+    <w:p>
+      <w:pPr>
+        <w:rPr>
+          <w:sz w:val="18"/>
+          <w:szCs w:val="18"/>
+        </w:rPr>
+      </w:pPr>
+      <w:r>
+        <w:rPr>
+          <w:sz w:val="18"/>
+          <w:szCs w:val="18"/>
+        </w:rPr>
+        <w:t>3</w:t>
+      </w:r>
+    </w:p>
+    <w:p>
+      <w:pPr>
+        <w:rPr>
+          <w:sz w:val="18"/>
+          <w:szCs w:val="18"/>
+        </w:rPr>
+      </w:pPr>
+      <w:r>
+        <w:rPr>
+          <w:sz w:val="18"/>
+          <w:szCs w:val="18"/>
+        </w:rPr>
+        <w:t>6</w:t>
+      </w:r>
+    </w:p>
+    <w:p>
+      <w:pPr>
+        <w:rPr>
+          <w:sz w:val="18"/>
+          <w:szCs w:val="18"/>
+        </w:rPr>
+      </w:pPr>
+    </w:p>
+    <w:p>
+      <w:pPr>
+        <w:rPr>
+          <w:sz w:val="18"/>
+          <w:szCs w:val="18"/>
+        </w:rPr>
+      </w:pPr>
+      <w:r>
+        <w:rPr>
+          <w:sz w:val="18"/>
+          <w:szCs w:val="18"/>
+        </w:rPr>
+        <w:t>The sum of Array1 reversed up to the digit in the loop:</w:t>
+      </w:r>
+    </w:p>
+    <w:p>
+      <w:pPr>
+        <w:rPr>
+          <w:sz w:val="18"/>
+          <w:szCs w:val="18"/>
+        </w:rPr>
+      </w:pPr>
+      <w:r>
+        <w:rPr>
+          <w:sz w:val="18"/>
+          <w:szCs w:val="18"/>
+        </w:rPr>
+        <w:t>3</w:t>
+      </w:r>
+    </w:p>
+    <w:p>
+      <w:pPr>
+        <w:rPr>
+          <w:sz w:val="18"/>
+          <w:szCs w:val="18"/>
+        </w:rPr>
+      </w:pPr>
+      <w:r>
+        <w:rPr>
+          <w:sz w:val="18"/>
+          <w:szCs w:val="18"/>
+        </w:rPr>
+        <w:t>9</w:t>
+      </w:r>
+    </w:p>
+    <w:p>
+      <w:pPr>
+        <w:rPr>
+          <w:sz w:val="18"/>
+          <w:szCs w:val="18"/>
+        </w:rPr>
+      </w:pPr>
+      <w:r>
+        <w:rPr>
+          <w:sz w:val="18"/>
+          <w:szCs w:val="18"/>
+        </w:rPr>
+        <w:t>16</w:t>
+      </w:r>
+    </w:p>
+    <w:p>
+      <w:pPr>
+        <w:rPr>
+          <w:sz w:val="18"/>
+          <w:szCs w:val="18"/>
+        </w:rPr>
+      </w:pPr>
+      <w:r>
+        <w:rPr>
+          <w:sz w:val="18"/>
+          <w:szCs w:val="18"/>
+        </w:rPr>
+        <w:t>18</w:t>
+      </w:r>
+    </w:p>
+    <w:p>
+      <w:pPr>
+        <w:rPr>
+          <w:sz w:val="18"/>
+          <w:szCs w:val="18"/>
+        </w:rPr>
+      </w:pPr>
+      <w:r>
+        <w:rPr>
+          <w:sz w:val="18"/>
+          <w:szCs w:val="18"/>
+        </w:rPr>
+        <w:t>28</w:t>
+      </w:r>
+    </w:p>
+    <w:p>
+      <w:pPr>
+        <w:rPr>
+          <w:sz w:val="18"/>
+          <w:szCs w:val="18"/>
+        </w:rPr>
+      </w:pPr>
+      <w:r>
+        <w:rPr>
+          <w:sz w:val="18"/>
+          <w:szCs w:val="18"/>
+        </w:rPr>
+        <w:t>30</w:t>
+      </w:r>
+    </w:p>
+    <w:p>
+      <w:pPr>
+        <w:rPr>
+          <w:sz w:val="18"/>
+          <w:szCs w:val="18"/>
+        </w:rPr>
+      </w:pPr>
+      <w:r>
+        <w:rPr>
+          <w:sz w:val="18"/>
+          <w:szCs w:val="18"/>
+        </w:rPr>
+        <w:t>31</w:t>
+      </w:r>
+    </w:p>
+    <w:p>
+      <w:pPr>
+        <w:rPr>
+          <w:sz w:val="18"/>
+          <w:szCs w:val="18"/>
+        </w:rPr>
+      </w:pPr>
+      <w:r>
+        <w:rPr>
+          <w:sz w:val="18"/>
+          <w:szCs w:val="18"/>
+        </w:rPr>
+        <w:t>39</w:t>
+      </w:r>
+    </w:p>
+    <w:p>
+      <w:pPr>
+        <w:rPr>
+          <w:sz w:val="18"/>
+          <w:szCs w:val="18"/>
+        </w:rPr>
+      </w:pPr>
+      <w:r>
+        <w:rPr>
+          <w:sz w:val="18"/>
+          <w:szCs w:val="18"/>
+        </w:rPr>
+        <w:t>42</w:t>
+      </w:r>
+    </w:p>
+    <w:p>
+      <w:pPr>
+        <w:rPr>
+          <w:sz w:val="18"/>
+          <w:szCs w:val="18"/>
+        </w:rPr>
+      </w:pPr>
+      <w:r>
+        <w:rPr>
+          <w:sz w:val="18"/>
+          <w:szCs w:val="18"/>
+        </w:rPr>
+        <w:t>48</w:t>
+      </w:r>
+    </w:p>
+    <w:p>
+      <w:pPr>
+        <w:rPr>
+          <w:sz w:val="18"/>
+          <w:szCs w:val="18"/>
+        </w:rPr>
+      </w:pPr>
+      <w:r>
+        <w:rPr>
+          <w:sz w:val="18"/>
+          <w:szCs w:val="18"/>
+        </w:rPr>
+        <w:t>Initialized an array of length: 50 and filled it with random numbers from 10 to 20:</w:t>
+      </w:r>
+    </w:p>
+    <w:p>
+      <w:pPr>
+        <w:rPr>
+          <w:sz w:val="18"/>
+          <w:szCs w:val="18"/>
+        </w:rPr>
+      </w:pPr>
+      <w:r>
+        <w:rPr>
+          <w:sz w:val="18"/>
+          <w:szCs w:val="18"/>
+        </w:rPr>
+        <w:t>The number of occurrences of 10 is: 6</w:t>
+      </w:r>
+    </w:p>
+    <w:p>
+      <w:pPr>
+        <w:rPr>
+          <w:sz w:val="18"/>
+          <w:szCs w:val="18"/>
+        </w:rPr>
+      </w:pPr>
+      <w:r>
+        <w:rPr>
+          <w:sz w:val="18"/>
+          <w:szCs w:val="18"/>
+        </w:rPr>
+        <w:t>The number of occurrences of 11 is: 5</w:t>
+      </w:r>
+    </w:p>
+    <w:p>
+      <w:pPr>
+        <w:rPr>
+          <w:sz w:val="18"/>
+          <w:szCs w:val="18"/>
+        </w:rPr>
+      </w:pPr>
+      <w:r>
+        <w:rPr>
+          <w:sz w:val="18"/>
+          <w:szCs w:val="18"/>
+        </w:rPr>
+        <w:t>The number of occurrences of 12 is: 3</w:t>
+      </w:r>
+    </w:p>
+    <w:p>
+      <w:pPr>
+        <w:rPr>
+          <w:sz w:val="18"/>
+          <w:szCs w:val="18"/>
+        </w:rPr>
+      </w:pPr>
+      <w:r>
+        <w:rPr>
+          <w:sz w:val="18"/>
+          <w:szCs w:val="18"/>
+        </w:rPr>
+        <w:t>The number of occurrences of 13 is: 7</w:t>
+      </w:r>
+    </w:p>
+    <w:p>
+      <w:pPr>
+        <w:rPr>
+          <w:sz w:val="18"/>
+          <w:szCs w:val="18"/>
+        </w:rPr>
+      </w:pPr>
+      <w:r>
+        <w:rPr>
+          <w:sz w:val="18"/>
+          <w:szCs w:val="18"/>
+        </w:rPr>
+        <w:t>The number of occurrences of 14 is: 3</w:t>
+      </w:r>
+    </w:p>
+    <w:p>
+      <w:pPr>
+        <w:rPr>
+          <w:sz w:val="18"/>
+          <w:szCs w:val="18"/>
+        </w:rPr>
+      </w:pPr>
+      <w:r>
+        <w:rPr>
+          <w:sz w:val="18"/>
+          <w:szCs w:val="18"/>
+        </w:rPr>
+        <w:t>The number of occurrences of 15 is: 6</w:t>
+      </w:r>
+    </w:p>
+    <w:p>
+      <w:pPr>
+        <w:rPr>
+          <w:sz w:val="18"/>
+          <w:szCs w:val="18"/>
+        </w:rPr>
+      </w:pPr>
+      <w:r>
+        <w:rPr>
+          <w:sz w:val="18"/>
+          <w:szCs w:val="18"/>
+        </w:rPr>
+        <w:t>The number of occurrences of 16 is: 7</w:t>
+      </w:r>
+    </w:p>
+    <w:p>
+      <w:pPr>
+        <w:rPr>
+          <w:sz w:val="18"/>
+          <w:szCs w:val="18"/>
+        </w:rPr>
+      </w:pPr>
+      <w:r>
+        <w:rPr>
+          <w:sz w:val="18"/>
+          <w:szCs w:val="18"/>
+        </w:rPr>
+        <w:t>The number of occurrences of 17 is: 4</w:t>
+      </w:r>
+    </w:p>
+    <w:p>
+      <w:pPr>
+        <w:rPr>
+          <w:sz w:val="18"/>
+          <w:szCs w:val="18"/>
+        </w:rPr>
+      </w:pPr>
+      <w:r>
+        <w:rPr>
+          <w:sz w:val="18"/>
+          <w:szCs w:val="18"/>
+        </w:rPr>
+        <w:t>The number of occurrences of 18 is: 1</w:t>
+      </w:r>
+    </w:p>
+    <w:p>
+      <w:pPr>
+        <w:rPr>
+          <w:sz w:val="18"/>
+          <w:szCs w:val="18"/>
+        </w:rPr>
+      </w:pPr>
+      <w:r>
+        <w:rPr>
+          <w:sz w:val="18"/>
+          <w:szCs w:val="18"/>
+        </w:rPr>
+        <w:t>The number of occurrences of 19 is: 5</w:t>
+      </w:r>
+    </w:p>
+    <w:p>
+      <w:pPr>
+        <w:rPr>
+          <w:sz w:val="18"/>
+          <w:szCs w:val="18"/>
+        </w:rPr>
+      </w:pPr>
+      <w:r>
+        <w:rPr>
+          <w:sz w:val="18"/>
+          <w:szCs w:val="18"/>
+        </w:rPr>
+        <w:t>The number of occurrences of 20 is: 3</w:t>
+      </w:r>
+    </w:p>
+    <w:p>
+      <w:pPr>
+        <w:rPr>
+          <w:i/>
+          <w:sz w:val="18"/>
+          <w:szCs w:val="18"/>
+        </w:rPr>
+      </w:pPr>
+      <w:r>
+        <w:rPr>
+          <w:sz w:val="18"/>
+          <w:szCs w:val="18"/>
+        </w:rPr>
+        <w:t xml:space="preserve">Please enter a string to be put into an array: </w:t>
+      </w:r>
+      <w:r>
+        <w:rPr>
+          <w:i/>
+          <w:sz w:val="18"/>
+          <w:szCs w:val="18"/>
+        </w:rPr>
+        <w:t>0 1 2 3 4 5 6 7 8 9 10 11 12 13 14 15 16 17 18 19 20 21 22 23 24 25 26 27 28 29 30 31 32 33 34 35 36 37 38 39 40 41 42 43 44 45 46 47 48 49 50 51 52 53 54 55 56 57 58 59 60 61 62 63 64 65 66 67 68 69 70 71 72 73 74 75 76 77 78 79 80 81 82 83 84 85 86 87 88 89 90 91 92 93 94 95 96 97 98 99 100 101 102 103 104 105 106 107 108 109 110 111 112 113 114 115 116 117 118 119 120 121 122 123 124 125 126 127 128 129 130 131 132 133 134 135 136 137 138 139 140 141 142 143 144 145 146 147 148 149 150 151 152 153 154 155 156 157 158 159 160 161 162 163 164 165 166 167</w:t>
+      </w:r>
+    </w:p>
+    <w:p>
+      <w:pPr>
+        <w:rPr>
+          <w:i/>
+          <w:sz w:val="18"/>
+          <w:szCs w:val="18"/>
+        </w:rPr>
+      </w:pPr>
+      <w:r>
+        <w:rPr>
+          <w:i/>
+          <w:sz w:val="18"/>
+          <w:szCs w:val="18"/>
+        </w:rPr>
         <w:lastRenderedPageBreak/>
-        <w:t xml:space="preserve">Returns: </w:t>
-      </w:r>
-      <w:r>
-        <w:t>01001001010010100100101100111001001100100011100100110111010000110100110001001101010110100100001101001001001000110010010000100101</w:t>
-      </w:r>
-    </w:p>
-    <w:p/>
-    <w:p>
-      <w:r>
-        <w:t>Test Case 4b:</w:t>
-      </w:r>
-    </w:p>
-    <w:p>
-      <w:r>
-        <w:t xml:space="preserve">Input: </w:t>
-      </w:r>
-      <w:r>
-        <w:t>01001001010010100100101100111001001100100011100100110111010000110100110001001101010110100100001101001001001000110010010000100101</w:t>
-      </w:r>
-      <w:r>
-        <w:t xml:space="preserve"> – 8 – (decoding) </w:t>
-      </w:r>
-    </w:p>
-    <w:p>
-      <w:r>
-        <w:t xml:space="preserve">Returns: </w:t>
-      </w:r>
-      <w:r>
-        <w:t>ABC12</w:t>
-      </w:r>
+        <w:t>168 169 170 171 172 173 174 175 176 177 178 179 180 181 182 183 184 185 186 187 188 189 190 191 192 193 194 195 196 197 198 199 200 201 202 203 204 205 206 207 208 209 210 211 212 213 214 215 216 217 218 219 220 221 222 223 224 225 226 227 228 229 230 231 232 233 234 235 236 237 238 239 240 241 242 243 244 245 246 247 248 249 250 251 252 253 254</w:t>
+      </w:r>
+    </w:p>
+    <w:p>
+      <w:pPr>
+        <w:rPr>
+          <w:i/>
+          <w:sz w:val="18"/>
+          <w:szCs w:val="18"/>
+        </w:rPr>
+      </w:pPr>
+      <w:r>
+        <w:rPr>
+          <w:i/>
+          <w:sz w:val="18"/>
+          <w:szCs w:val="18"/>
+        </w:rPr>
+        <w:t>255</w:t>
+      </w:r>
+    </w:p>
+    <w:p>
+      <w:pPr>
+        <w:rPr>
+          <w:sz w:val="18"/>
+          <w:szCs w:val="18"/>
+        </w:rPr>
+      </w:pPr>
+      <w:r>
+        <w:rPr>
+          <w:sz w:val="18"/>
+          <w:szCs w:val="18"/>
+        </w:rPr>
+        <w:t>Your array split based on spaces:</w:t>
+      </w:r>
+    </w:p>
+    <w:p>
+      <w:pPr>
+        <w:rPr>
+          <w:sz w:val="18"/>
+          <w:szCs w:val="18"/>
+        </w:rPr>
+      </w:pPr>
+      <w:r>
+        <w:rPr>
+          <w:sz w:val="18"/>
+          <w:szCs w:val="18"/>
+        </w:rPr>
+        <w:t>0</w:t>
+      </w:r>
+    </w:p>
+    <w:p>
+      <w:pPr>
+        <w:rPr>
+          <w:sz w:val="18"/>
+          <w:szCs w:val="18"/>
+        </w:rPr>
+      </w:pPr>
+      <w:r>
+        <w:rPr>
+          <w:sz w:val="18"/>
+          <w:szCs w:val="18"/>
+        </w:rPr>
+        <w:t>1</w:t>
+      </w:r>
+    </w:p>
+    <w:p>
+      <w:pPr>
+        <w:rPr>
+          <w:sz w:val="18"/>
+          <w:szCs w:val="18"/>
+        </w:rPr>
+      </w:pPr>
+      <w:r>
+        <w:rPr>
+          <w:sz w:val="18"/>
+          <w:szCs w:val="18"/>
+        </w:rPr>
+        <w:t>2</w:t>
+      </w:r>
+    </w:p>
+    <w:p>
+      <w:pPr>
+        <w:rPr>
+          <w:sz w:val="18"/>
+          <w:szCs w:val="18"/>
+        </w:rPr>
+      </w:pPr>
+      <w:r>
+        <w:rPr>
+          <w:sz w:val="18"/>
+          <w:szCs w:val="18"/>
+        </w:rPr>
+        <w:t>3</w:t>
+      </w:r>
+    </w:p>
+    <w:p>
+      <w:pPr>
+        <w:rPr>
+          <w:sz w:val="18"/>
+          <w:szCs w:val="18"/>
+        </w:rPr>
+      </w:pPr>
+      <w:r>
+        <w:rPr>
+          <w:sz w:val="18"/>
+          <w:szCs w:val="18"/>
+        </w:rPr>
+        <w:t>4</w:t>
+      </w:r>
+    </w:p>
+    <w:p>
+      <w:pPr>
+        <w:rPr>
+          <w:sz w:val="18"/>
+          <w:szCs w:val="18"/>
+        </w:rPr>
+      </w:pPr>
+      <w:r>
+        <w:rPr>
+          <w:sz w:val="18"/>
+          <w:szCs w:val="18"/>
+        </w:rPr>
+        <w:t>5</w:t>
+      </w:r>
+    </w:p>
+    <w:p>
+      <w:pPr>
+        <w:rPr>
+          <w:sz w:val="18"/>
+          <w:szCs w:val="18"/>
+        </w:rPr>
+      </w:pPr>
+      <w:r>
+        <w:rPr>
+          <w:sz w:val="18"/>
+          <w:szCs w:val="18"/>
+        </w:rPr>
+        <w:t>6</w:t>
+      </w:r>
+    </w:p>
+    <w:p>
+      <w:pPr>
+        <w:rPr>
+          <w:sz w:val="18"/>
+          <w:szCs w:val="18"/>
+        </w:rPr>
+      </w:pPr>
+      <w:r>
+        <w:rPr>
+          <w:sz w:val="18"/>
+          <w:szCs w:val="18"/>
+        </w:rPr>
+        <w:t>7</w:t>
+      </w:r>
+    </w:p>
+    <w:p>
+      <w:pPr>
+        <w:rPr>
+          <w:sz w:val="18"/>
+          <w:szCs w:val="18"/>
+        </w:rPr>
+      </w:pPr>
+      <w:r>
+        <w:rPr>
+          <w:sz w:val="18"/>
+          <w:szCs w:val="18"/>
+        </w:rPr>
+        <w:t>8</w:t>
+      </w:r>
+    </w:p>
+    <w:p>
+      <w:pPr>
+        <w:rPr>
+          <w:sz w:val="18"/>
+          <w:szCs w:val="18"/>
+        </w:rPr>
+      </w:pPr>
+      <w:r>
+        <w:rPr>
+          <w:sz w:val="18"/>
+          <w:szCs w:val="18"/>
+        </w:rPr>
+        <w:t>9</w:t>
+      </w:r>
+    </w:p>
+    <w:p>
+      <w:pPr>
+        <w:rPr>
+          <w:sz w:val="18"/>
+          <w:szCs w:val="18"/>
+        </w:rPr>
+      </w:pPr>
+      <w:r>
+        <w:rPr>
+          <w:sz w:val="18"/>
+          <w:szCs w:val="18"/>
+        </w:rPr>
+        <w:t>10</w:t>
+      </w:r>
+    </w:p>
+    <w:p>
+      <w:pPr>
+        <w:rPr>
+          <w:sz w:val="18"/>
+          <w:szCs w:val="18"/>
+        </w:rPr>
+      </w:pPr>
+      <w:r>
+        <w:rPr>
+          <w:sz w:val="18"/>
+          <w:szCs w:val="18"/>
+        </w:rPr>
+        <w:t>11</w:t>
+      </w:r>
+    </w:p>
+    <w:p>
+      <w:pPr>
+        <w:rPr>
+          <w:sz w:val="18"/>
+          <w:szCs w:val="18"/>
+        </w:rPr>
+      </w:pPr>
+      <w:r>
+        <w:rPr>
+          <w:sz w:val="18"/>
+          <w:szCs w:val="18"/>
+        </w:rPr>
+        <w:t>12</w:t>
+      </w:r>
+    </w:p>
+    <w:p>
+      <w:pPr>
+        <w:rPr>
+          <w:sz w:val="18"/>
+          <w:szCs w:val="18"/>
+        </w:rPr>
+      </w:pPr>
+      <w:r>
+        <w:rPr>
+          <w:sz w:val="18"/>
+          <w:szCs w:val="18"/>
+        </w:rPr>
+        <w:t>13</w:t>
+      </w:r>
+    </w:p>
+    <w:p>
+      <w:pPr>
+        <w:rPr>
+          <w:sz w:val="18"/>
+          <w:szCs w:val="18"/>
+        </w:rPr>
+      </w:pPr>
+      <w:r>
+        <w:rPr>
+          <w:sz w:val="18"/>
+          <w:szCs w:val="18"/>
+        </w:rPr>
+        <w:t>14</w:t>
+      </w:r>
+    </w:p>
+    <w:p>
+      <w:pPr>
+        <w:rPr>
+          <w:sz w:val="18"/>
+          <w:szCs w:val="18"/>
+        </w:rPr>
+      </w:pPr>
+      <w:r>
+        <w:rPr>
+          <w:sz w:val="18"/>
+          <w:szCs w:val="18"/>
+        </w:rPr>
+        <w:t>15</w:t>
+      </w:r>
+    </w:p>
+    <w:p>
+      <w:pPr>
+        <w:rPr>
+          <w:sz w:val="18"/>
+          <w:szCs w:val="18"/>
+        </w:rPr>
+      </w:pPr>
+      <w:r>
+        <w:rPr>
+          <w:sz w:val="18"/>
+          <w:szCs w:val="18"/>
+        </w:rPr>
+        <w:t>16</w:t>
+      </w:r>
+    </w:p>
+    <w:p>
+      <w:pPr>
+        <w:rPr>
+          <w:sz w:val="18"/>
+          <w:szCs w:val="18"/>
+        </w:rPr>
+      </w:pPr>
+      <w:r>
+        <w:rPr>
+          <w:sz w:val="18"/>
+          <w:szCs w:val="18"/>
+        </w:rPr>
+        <w:t>17</w:t>
+      </w:r>
+    </w:p>
+    <w:p>
+      <w:pPr>
+        <w:rPr>
+          <w:sz w:val="18"/>
+          <w:szCs w:val="18"/>
+        </w:rPr>
+      </w:pPr>
+      <w:r>
+        <w:rPr>
+          <w:sz w:val="18"/>
+          <w:szCs w:val="18"/>
+        </w:rPr>
+        <w:t>18</w:t>
+      </w:r>
+    </w:p>
+    <w:p>
+      <w:pPr>
+        <w:rPr>
+          <w:sz w:val="18"/>
+          <w:szCs w:val="18"/>
+        </w:rPr>
+      </w:pPr>
+      <w:r>
+        <w:rPr>
+          <w:sz w:val="18"/>
+          <w:szCs w:val="18"/>
+        </w:rPr>
+        <w:t>19</w:t>
+      </w:r>
+    </w:p>
+    <w:p>
+      <w:pPr>
+        <w:rPr>
+          <w:sz w:val="18"/>
+          <w:szCs w:val="18"/>
+        </w:rPr>
+      </w:pPr>
+      <w:r>
+        <w:rPr>
+          <w:sz w:val="18"/>
+          <w:szCs w:val="18"/>
+        </w:rPr>
+        <w:t>20</w:t>
+      </w:r>
+    </w:p>
+    <w:p>
+      <w:pPr>
+        <w:rPr>
+          <w:sz w:val="18"/>
+          <w:szCs w:val="18"/>
+        </w:rPr>
+      </w:pPr>
+      <w:r>
+        <w:rPr>
+          <w:sz w:val="18"/>
+          <w:szCs w:val="18"/>
+        </w:rPr>
+        <w:t>21</w:t>
+      </w:r>
+    </w:p>
+    <w:p>
+      <w:pPr>
+        <w:rPr>
+          <w:sz w:val="18"/>
+          <w:szCs w:val="18"/>
+        </w:rPr>
+      </w:pPr>
+      <w:r>
+        <w:rPr>
+          <w:sz w:val="18"/>
+          <w:szCs w:val="18"/>
+        </w:rPr>
+        <w:t>22</w:t>
+      </w:r>
+    </w:p>
+    <w:p>
+      <w:pPr>
+        <w:rPr>
+          <w:sz w:val="18"/>
+          <w:szCs w:val="18"/>
+        </w:rPr>
+      </w:pPr>
+      <w:r>
+        <w:rPr>
+          <w:sz w:val="18"/>
+          <w:szCs w:val="18"/>
+        </w:rPr>
+        <w:t>23</w:t>
+      </w:r>
+    </w:p>
+    <w:p>
+      <w:pPr>
+        <w:rPr>
+          <w:sz w:val="18"/>
+          <w:szCs w:val="18"/>
+        </w:rPr>
+      </w:pPr>
+      <w:r>
+        <w:rPr>
+          <w:sz w:val="18"/>
+          <w:szCs w:val="18"/>
+        </w:rPr>
+        <w:t>24</w:t>
+      </w:r>
+    </w:p>
+    <w:p>
+      <w:pPr>
+        <w:rPr>
+          <w:sz w:val="18"/>
+          <w:szCs w:val="18"/>
+        </w:rPr>
+      </w:pPr>
+      <w:r>
+        <w:rPr>
+          <w:sz w:val="18"/>
+          <w:szCs w:val="18"/>
+        </w:rPr>
+        <w:t>25</w:t>
+      </w:r>
+    </w:p>
+    <w:p>
+      <w:pPr>
+        <w:rPr>
+          <w:sz w:val="18"/>
+          <w:szCs w:val="18"/>
+        </w:rPr>
+      </w:pPr>
+      <w:r>
+        <w:rPr>
+          <w:sz w:val="18"/>
+          <w:szCs w:val="18"/>
+        </w:rPr>
+        <w:t>26</w:t>
+      </w:r>
+    </w:p>
+    <w:p>
+      <w:pPr>
+        <w:rPr>
+          <w:sz w:val="18"/>
+          <w:szCs w:val="18"/>
+        </w:rPr>
+      </w:pPr>
+      <w:r>
+        <w:rPr>
+          <w:sz w:val="18"/>
+          <w:szCs w:val="18"/>
+        </w:rPr>
+        <w:t>27</w:t>
+      </w:r>
+    </w:p>
+    <w:p>
+      <w:pPr>
+        <w:rPr>
+          <w:sz w:val="18"/>
+          <w:szCs w:val="18"/>
+        </w:rPr>
+      </w:pPr>
+      <w:r>
+        <w:rPr>
+          <w:sz w:val="18"/>
+          <w:szCs w:val="18"/>
+        </w:rPr>
+        <w:t>28</w:t>
+      </w:r>
+    </w:p>
+    <w:p>
+      <w:pPr>
+        <w:rPr>
+          <w:sz w:val="18"/>
+          <w:szCs w:val="18"/>
+        </w:rPr>
+      </w:pPr>
+      <w:r>
+        <w:rPr>
+          <w:sz w:val="18"/>
+          <w:szCs w:val="18"/>
+        </w:rPr>
+        <w:t>29</w:t>
+      </w:r>
+    </w:p>
+    <w:p>
+      <w:pPr>
+        <w:rPr>
+          <w:sz w:val="18"/>
+          <w:szCs w:val="18"/>
+        </w:rPr>
+      </w:pPr>
+      <w:r>
+        <w:rPr>
+          <w:sz w:val="18"/>
+          <w:szCs w:val="18"/>
+        </w:rPr>
+        <w:t>30</w:t>
+      </w:r>
+    </w:p>
+    <w:p>
+      <w:pPr>
+        <w:rPr>
+          <w:sz w:val="18"/>
+          <w:szCs w:val="18"/>
+        </w:rPr>
+      </w:pPr>
+      <w:r>
+        <w:rPr>
+          <w:sz w:val="18"/>
+          <w:szCs w:val="18"/>
+        </w:rPr>
+        <w:t>31</w:t>
+      </w:r>
+    </w:p>
+    <w:p>
+      <w:pPr>
+        <w:rPr>
+          <w:sz w:val="18"/>
+          <w:szCs w:val="18"/>
+        </w:rPr>
+      </w:pPr>
+      <w:r>
+        <w:rPr>
+          <w:sz w:val="18"/>
+          <w:szCs w:val="18"/>
+        </w:rPr>
+        <w:t>32</w:t>
+      </w:r>
+    </w:p>
+    <w:p>
+      <w:pPr>
+        <w:rPr>
+          <w:sz w:val="18"/>
+          <w:szCs w:val="18"/>
+        </w:rPr>
+      </w:pPr>
+      <w:r>
+        <w:rPr>
+          <w:sz w:val="18"/>
+          <w:szCs w:val="18"/>
+        </w:rPr>
+        <w:t>33</w:t>
+      </w:r>
+    </w:p>
+    <w:p>
+      <w:pPr>
+        <w:rPr>
+          <w:sz w:val="18"/>
+          <w:szCs w:val="18"/>
+        </w:rPr>
+      </w:pPr>
+      <w:r>
+        <w:rPr>
+          <w:sz w:val="18"/>
+          <w:szCs w:val="18"/>
+        </w:rPr>
+        <w:t>34</w:t>
+      </w:r>
+    </w:p>
+    <w:p>
+      <w:pPr>
+        <w:rPr>
+          <w:sz w:val="18"/>
+          <w:szCs w:val="18"/>
+        </w:rPr>
+      </w:pPr>
+      <w:r>
+        <w:rPr>
+          <w:sz w:val="18"/>
+          <w:szCs w:val="18"/>
+        </w:rPr>
+        <w:t>35</w:t>
+      </w:r>
+    </w:p>
+    <w:p>
+      <w:pPr>
+        <w:rPr>
+          <w:sz w:val="18"/>
+          <w:szCs w:val="18"/>
+        </w:rPr>
+      </w:pPr>
+      <w:r>
+        <w:rPr>
+          <w:sz w:val="18"/>
+          <w:szCs w:val="18"/>
+        </w:rPr>
+        <w:t>36</w:t>
+      </w:r>
+    </w:p>
+    <w:p>
+      <w:pPr>
+        <w:rPr>
+          <w:sz w:val="18"/>
+          <w:szCs w:val="18"/>
+        </w:rPr>
+      </w:pPr>
+      <w:r>
+        <w:rPr>
+          <w:sz w:val="18"/>
+          <w:szCs w:val="18"/>
+        </w:rPr>
+        <w:t>37</w:t>
+      </w:r>
+    </w:p>
+    <w:p>
+      <w:pPr>
+        <w:rPr>
+          <w:sz w:val="18"/>
+          <w:szCs w:val="18"/>
+        </w:rPr>
+      </w:pPr>
+      <w:r>
+        <w:rPr>
+          <w:sz w:val="18"/>
+          <w:szCs w:val="18"/>
+        </w:rPr>
+        <w:t>38</w:t>
+      </w:r>
+    </w:p>
+    <w:p>
+      <w:pPr>
+        <w:rPr>
+          <w:sz w:val="18"/>
+          <w:szCs w:val="18"/>
+        </w:rPr>
+      </w:pPr>
+      <w:r>
+        <w:rPr>
+          <w:sz w:val="18"/>
+          <w:szCs w:val="18"/>
+        </w:rPr>
+        <w:t>39</w:t>
+      </w:r>
+    </w:p>
+    <w:p>
+      <w:pPr>
+        <w:rPr>
+          <w:sz w:val="18"/>
+          <w:szCs w:val="18"/>
+        </w:rPr>
+      </w:pPr>
+      <w:r>
+        <w:rPr>
+          <w:sz w:val="18"/>
+          <w:szCs w:val="18"/>
+        </w:rPr>
+        <w:t>40</w:t>
+      </w:r>
+    </w:p>
+    <w:p>
+      <w:pPr>
+        <w:rPr>
+          <w:sz w:val="18"/>
+          <w:szCs w:val="18"/>
+        </w:rPr>
+      </w:pPr>
+      <w:r>
+        <w:rPr>
+          <w:sz w:val="18"/>
+          <w:szCs w:val="18"/>
+        </w:rPr>
+        <w:t>41</w:t>
+      </w:r>
+    </w:p>
+    <w:p>
+      <w:pPr>
+        <w:rPr>
+          <w:sz w:val="18"/>
+          <w:szCs w:val="18"/>
+        </w:rPr>
+      </w:pPr>
+      <w:r>
+        <w:rPr>
+          <w:sz w:val="18"/>
+          <w:szCs w:val="18"/>
+        </w:rPr>
+        <w:t>42</w:t>
+      </w:r>
+    </w:p>
+    <w:p>
+      <w:pPr>
+        <w:rPr>
+          <w:sz w:val="18"/>
+          <w:szCs w:val="18"/>
+        </w:rPr>
+      </w:pPr>
+      <w:r>
+        <w:rPr>
+          <w:sz w:val="18"/>
+          <w:szCs w:val="18"/>
+        </w:rPr>
+        <w:t>43</w:t>
+      </w:r>
+    </w:p>
+    <w:p>
+      <w:pPr>
+        <w:rPr>
+          <w:sz w:val="18"/>
+          <w:szCs w:val="18"/>
+        </w:rPr>
+      </w:pPr>
+      <w:r>
+        <w:rPr>
+          <w:sz w:val="18"/>
+          <w:szCs w:val="18"/>
+        </w:rPr>
+        <w:t>44</w:t>
+      </w:r>
+    </w:p>
+    <w:p>
+      <w:pPr>
+        <w:rPr>
+          <w:sz w:val="18"/>
+          <w:szCs w:val="18"/>
+        </w:rPr>
+      </w:pPr>
+      <w:r>
+        <w:rPr>
+          <w:sz w:val="18"/>
+          <w:szCs w:val="18"/>
+        </w:rPr>
+        <w:t>45</w:t>
+      </w:r>
+    </w:p>
+    <w:p>
+      <w:pPr>
+        <w:rPr>
+          <w:sz w:val="18"/>
+          <w:szCs w:val="18"/>
+        </w:rPr>
+      </w:pPr>
+      <w:r>
+        <w:rPr>
+          <w:sz w:val="18"/>
+          <w:szCs w:val="18"/>
+        </w:rPr>
+        <w:t>46</w:t>
+      </w:r>
+    </w:p>
+    <w:p>
+      <w:pPr>
+        <w:rPr>
+          <w:sz w:val="18"/>
+          <w:szCs w:val="18"/>
+        </w:rPr>
+      </w:pPr>
+      <w:r>
+        <w:rPr>
+          <w:sz w:val="18"/>
+          <w:szCs w:val="18"/>
+        </w:rPr>
+        <w:t>47</w:t>
+      </w:r>
+    </w:p>
+    <w:p>
+      <w:pPr>
+        <w:rPr>
+          <w:sz w:val="18"/>
+          <w:szCs w:val="18"/>
+        </w:rPr>
+      </w:pPr>
+      <w:r>
+        <w:rPr>
+          <w:sz w:val="18"/>
+          <w:szCs w:val="18"/>
+        </w:rPr>
+        <w:lastRenderedPageBreak/>
+        <w:t>48</w:t>
+      </w:r>
+    </w:p>
+    <w:p>
+      <w:pPr>
+        <w:rPr>
+          <w:sz w:val="18"/>
+          <w:szCs w:val="18"/>
+        </w:rPr>
+      </w:pPr>
+      <w:r>
+        <w:rPr>
+          <w:sz w:val="18"/>
+          <w:szCs w:val="18"/>
+        </w:rPr>
+        <w:t>49</w:t>
+      </w:r>
+    </w:p>
+    <w:p>
+      <w:pPr>
+        <w:rPr>
+          <w:sz w:val="18"/>
+          <w:szCs w:val="18"/>
+        </w:rPr>
+      </w:pPr>
+      <w:r>
+        <w:rPr>
+          <w:sz w:val="18"/>
+          <w:szCs w:val="18"/>
+        </w:rPr>
+        <w:t>50</w:t>
+      </w:r>
+    </w:p>
+    <w:p>
+      <w:pPr>
+        <w:rPr>
+          <w:sz w:val="18"/>
+          <w:szCs w:val="18"/>
+        </w:rPr>
+      </w:pPr>
+      <w:r>
+        <w:rPr>
+          <w:sz w:val="18"/>
+          <w:szCs w:val="18"/>
+        </w:rPr>
+        <w:t>51</w:t>
+      </w:r>
+    </w:p>
+    <w:p>
+      <w:pPr>
+        <w:rPr>
+          <w:sz w:val="18"/>
+          <w:szCs w:val="18"/>
+        </w:rPr>
+      </w:pPr>
+      <w:r>
+        <w:rPr>
+          <w:sz w:val="18"/>
+          <w:szCs w:val="18"/>
+        </w:rPr>
+        <w:t>52</w:t>
+      </w:r>
+    </w:p>
+    <w:p>
+      <w:pPr>
+        <w:rPr>
+          <w:sz w:val="18"/>
+          <w:szCs w:val="18"/>
+        </w:rPr>
+      </w:pPr>
+      <w:r>
+        <w:rPr>
+          <w:sz w:val="18"/>
+          <w:szCs w:val="18"/>
+        </w:rPr>
+        <w:t>53</w:t>
+      </w:r>
+    </w:p>
+    <w:p>
+      <w:pPr>
+        <w:rPr>
+          <w:sz w:val="18"/>
+          <w:szCs w:val="18"/>
+        </w:rPr>
+      </w:pPr>
+      <w:r>
+        <w:rPr>
+          <w:sz w:val="18"/>
+          <w:szCs w:val="18"/>
+        </w:rPr>
+        <w:t>54</w:t>
+      </w:r>
+    </w:p>
+    <w:p>
+      <w:pPr>
+        <w:rPr>
+          <w:sz w:val="18"/>
+          <w:szCs w:val="18"/>
+        </w:rPr>
+      </w:pPr>
+      <w:r>
+        <w:rPr>
+          <w:sz w:val="18"/>
+          <w:szCs w:val="18"/>
+        </w:rPr>
+        <w:t>55</w:t>
+      </w:r>
+    </w:p>
+    <w:p>
+      <w:pPr>
+        <w:rPr>
+          <w:sz w:val="18"/>
+          <w:szCs w:val="18"/>
+        </w:rPr>
+      </w:pPr>
+      <w:r>
+        <w:rPr>
+          <w:sz w:val="18"/>
+          <w:szCs w:val="18"/>
+        </w:rPr>
+        <w:t>56</w:t>
+      </w:r>
+    </w:p>
+    <w:p>
+      <w:pPr>
+        <w:rPr>
+          <w:sz w:val="18"/>
+          <w:szCs w:val="18"/>
+        </w:rPr>
+      </w:pPr>
+      <w:r>
+        <w:rPr>
+          <w:sz w:val="18"/>
+          <w:szCs w:val="18"/>
+        </w:rPr>
+        <w:t>57</w:t>
+      </w:r>
+    </w:p>
+    <w:p>
+      <w:pPr>
+        <w:rPr>
+          <w:sz w:val="18"/>
+          <w:szCs w:val="18"/>
+        </w:rPr>
+      </w:pPr>
+      <w:r>
+        <w:rPr>
+          <w:sz w:val="18"/>
+          <w:szCs w:val="18"/>
+        </w:rPr>
+        <w:t>58</w:t>
+      </w:r>
+    </w:p>
+    <w:p>
+      <w:pPr>
+        <w:rPr>
+          <w:sz w:val="18"/>
+          <w:szCs w:val="18"/>
+        </w:rPr>
+      </w:pPr>
+      <w:r>
+        <w:rPr>
+          <w:sz w:val="18"/>
+          <w:szCs w:val="18"/>
+        </w:rPr>
+        <w:t>59</w:t>
+      </w:r>
+    </w:p>
+    <w:p>
+      <w:pPr>
+        <w:rPr>
+          <w:sz w:val="18"/>
+          <w:szCs w:val="18"/>
+        </w:rPr>
+      </w:pPr>
+      <w:r>
+        <w:rPr>
+          <w:sz w:val="18"/>
+          <w:szCs w:val="18"/>
+        </w:rPr>
+        <w:t>60</w:t>
+      </w:r>
+    </w:p>
+    <w:p>
+      <w:pPr>
+        <w:rPr>
+          <w:sz w:val="18"/>
+          <w:szCs w:val="18"/>
+        </w:rPr>
+      </w:pPr>
+      <w:r>
+        <w:rPr>
+          <w:sz w:val="18"/>
+          <w:szCs w:val="18"/>
+        </w:rPr>
+        <w:t>61</w:t>
+      </w:r>
+    </w:p>
+    <w:p>
+      <w:pPr>
+        <w:rPr>
+          <w:sz w:val="18"/>
+          <w:szCs w:val="18"/>
+        </w:rPr>
+      </w:pPr>
+      <w:r>
+        <w:rPr>
+          <w:sz w:val="18"/>
+          <w:szCs w:val="18"/>
+        </w:rPr>
+        <w:t>62</w:t>
+      </w:r>
+    </w:p>
+    <w:p>
+      <w:pPr>
+        <w:rPr>
+          <w:sz w:val="18"/>
+          <w:szCs w:val="18"/>
+        </w:rPr>
+      </w:pPr>
+      <w:r>
+        <w:rPr>
+          <w:sz w:val="18"/>
+          <w:szCs w:val="18"/>
+        </w:rPr>
+        <w:t>63</w:t>
+      </w:r>
+    </w:p>
+    <w:p>
+      <w:pPr>
+        <w:rPr>
+          <w:sz w:val="18"/>
+          <w:szCs w:val="18"/>
+        </w:rPr>
+      </w:pPr>
+      <w:r>
+        <w:rPr>
+          <w:sz w:val="18"/>
+          <w:szCs w:val="18"/>
+        </w:rPr>
+        <w:t>64</w:t>
+      </w:r>
+    </w:p>
+    <w:p>
+      <w:pPr>
+        <w:rPr>
+          <w:sz w:val="18"/>
+          <w:szCs w:val="18"/>
+        </w:rPr>
+      </w:pPr>
+      <w:r>
+        <w:rPr>
+          <w:sz w:val="18"/>
+          <w:szCs w:val="18"/>
+        </w:rPr>
+        <w:t>65</w:t>
+      </w:r>
+    </w:p>
+    <w:p>
+      <w:pPr>
+        <w:rPr>
+          <w:sz w:val="18"/>
+          <w:szCs w:val="18"/>
+        </w:rPr>
+      </w:pPr>
+      <w:r>
+        <w:rPr>
+          <w:sz w:val="18"/>
+          <w:szCs w:val="18"/>
+        </w:rPr>
+        <w:t>66</w:t>
+      </w:r>
+    </w:p>
+    <w:p>
+      <w:pPr>
+        <w:rPr>
+          <w:sz w:val="18"/>
+          <w:szCs w:val="18"/>
+        </w:rPr>
+      </w:pPr>
+      <w:r>
+        <w:rPr>
+          <w:sz w:val="18"/>
+          <w:szCs w:val="18"/>
+        </w:rPr>
+        <w:t>67</w:t>
+      </w:r>
+    </w:p>
+    <w:p>
+      <w:pPr>
+        <w:rPr>
+          <w:sz w:val="18"/>
+          <w:szCs w:val="18"/>
+        </w:rPr>
+      </w:pPr>
+      <w:r>
+        <w:rPr>
+          <w:sz w:val="18"/>
+          <w:szCs w:val="18"/>
+        </w:rPr>
+        <w:t>68</w:t>
+      </w:r>
+    </w:p>
+    <w:p>
+      <w:pPr>
+        <w:rPr>
+          <w:sz w:val="18"/>
+          <w:szCs w:val="18"/>
+        </w:rPr>
+      </w:pPr>
+      <w:r>
+        <w:rPr>
+          <w:sz w:val="18"/>
+          <w:szCs w:val="18"/>
+        </w:rPr>
+        <w:t>69</w:t>
+      </w:r>
+    </w:p>
+    <w:p>
+      <w:pPr>
+        <w:rPr>
+          <w:sz w:val="18"/>
+          <w:szCs w:val="18"/>
+        </w:rPr>
+      </w:pPr>
+      <w:r>
+        <w:rPr>
+          <w:sz w:val="18"/>
+          <w:szCs w:val="18"/>
+        </w:rPr>
+        <w:t>70</w:t>
+      </w:r>
+    </w:p>
+    <w:p>
+      <w:pPr>
+        <w:rPr>
+          <w:sz w:val="18"/>
+          <w:szCs w:val="18"/>
+        </w:rPr>
+      </w:pPr>
+      <w:r>
+        <w:rPr>
+          <w:sz w:val="18"/>
+          <w:szCs w:val="18"/>
+        </w:rPr>
+        <w:t>71</w:t>
+      </w:r>
+    </w:p>
+    <w:p>
+      <w:pPr>
+        <w:rPr>
+          <w:sz w:val="18"/>
+          <w:szCs w:val="18"/>
+        </w:rPr>
+      </w:pPr>
+      <w:r>
+        <w:rPr>
+          <w:sz w:val="18"/>
+          <w:szCs w:val="18"/>
+        </w:rPr>
+        <w:t>72</w:t>
+      </w:r>
+    </w:p>
+    <w:p>
+      <w:pPr>
+        <w:rPr>
+          <w:sz w:val="18"/>
+          <w:szCs w:val="18"/>
+        </w:rPr>
+      </w:pPr>
+      <w:r>
+        <w:rPr>
+          <w:sz w:val="18"/>
+          <w:szCs w:val="18"/>
+        </w:rPr>
+        <w:t>73</w:t>
+      </w:r>
+    </w:p>
+    <w:p>
+      <w:pPr>
+        <w:rPr>
+          <w:sz w:val="18"/>
+          <w:szCs w:val="18"/>
+        </w:rPr>
+      </w:pPr>
+      <w:r>
+        <w:rPr>
+          <w:sz w:val="18"/>
+          <w:szCs w:val="18"/>
+        </w:rPr>
+        <w:t>74</w:t>
+      </w:r>
+    </w:p>
+    <w:p>
+      <w:pPr>
+        <w:rPr>
+          <w:sz w:val="18"/>
+          <w:szCs w:val="18"/>
+        </w:rPr>
+      </w:pPr>
+      <w:r>
+        <w:rPr>
+          <w:sz w:val="18"/>
+          <w:szCs w:val="18"/>
+        </w:rPr>
+        <w:t>75</w:t>
+      </w:r>
+    </w:p>
+    <w:p>
+      <w:pPr>
+        <w:rPr>
+          <w:sz w:val="18"/>
+          <w:szCs w:val="18"/>
+        </w:rPr>
+      </w:pPr>
+      <w:r>
+        <w:rPr>
+          <w:sz w:val="18"/>
+          <w:szCs w:val="18"/>
+        </w:rPr>
+        <w:t>76</w:t>
+      </w:r>
+    </w:p>
+    <w:p>
+      <w:pPr>
+        <w:rPr>
+          <w:sz w:val="18"/>
+          <w:szCs w:val="18"/>
+        </w:rPr>
+      </w:pPr>
+      <w:r>
+        <w:rPr>
+          <w:sz w:val="18"/>
+          <w:szCs w:val="18"/>
+        </w:rPr>
+        <w:t>77</w:t>
+      </w:r>
+    </w:p>
+    <w:p>
+      <w:pPr>
+        <w:rPr>
+          <w:sz w:val="18"/>
+          <w:szCs w:val="18"/>
+        </w:rPr>
+      </w:pPr>
+      <w:r>
+        <w:rPr>
+          <w:sz w:val="18"/>
+          <w:szCs w:val="18"/>
+        </w:rPr>
+        <w:t>78</w:t>
+      </w:r>
+    </w:p>
+    <w:p>
+      <w:pPr>
+        <w:rPr>
+          <w:sz w:val="18"/>
+          <w:szCs w:val="18"/>
+        </w:rPr>
+      </w:pPr>
+      <w:r>
+        <w:rPr>
+          <w:sz w:val="18"/>
+          <w:szCs w:val="18"/>
+        </w:rPr>
+        <w:t>79</w:t>
+      </w:r>
+    </w:p>
+    <w:p>
+      <w:pPr>
+        <w:rPr>
+          <w:sz w:val="18"/>
+          <w:szCs w:val="18"/>
+        </w:rPr>
+      </w:pPr>
+      <w:r>
+        <w:rPr>
+          <w:sz w:val="18"/>
+          <w:szCs w:val="18"/>
+        </w:rPr>
+        <w:t>80</w:t>
+      </w:r>
+    </w:p>
+    <w:p>
+      <w:pPr>
+        <w:rPr>
+          <w:sz w:val="18"/>
+          <w:szCs w:val="18"/>
+        </w:rPr>
+      </w:pPr>
+      <w:r>
+        <w:rPr>
+          <w:sz w:val="18"/>
+          <w:szCs w:val="18"/>
+        </w:rPr>
+        <w:t>81</w:t>
+      </w:r>
+    </w:p>
+    <w:p>
+      <w:pPr>
+        <w:rPr>
+          <w:sz w:val="18"/>
+          <w:szCs w:val="18"/>
+        </w:rPr>
+      </w:pPr>
+      <w:r>
+        <w:rPr>
+          <w:sz w:val="18"/>
+          <w:szCs w:val="18"/>
+        </w:rPr>
+        <w:t>82</w:t>
+      </w:r>
+    </w:p>
+    <w:p>
+      <w:pPr>
+        <w:rPr>
+          <w:sz w:val="18"/>
+          <w:szCs w:val="18"/>
+        </w:rPr>
+      </w:pPr>
+      <w:r>
+        <w:rPr>
+          <w:sz w:val="18"/>
+          <w:szCs w:val="18"/>
+        </w:rPr>
+        <w:t>83</w:t>
+      </w:r>
+    </w:p>
+    <w:p>
+      <w:pPr>
+        <w:rPr>
+          <w:sz w:val="18"/>
+          <w:szCs w:val="18"/>
+        </w:rPr>
+      </w:pPr>
+      <w:r>
+        <w:rPr>
+          <w:sz w:val="18"/>
+          <w:szCs w:val="18"/>
+        </w:rPr>
+        <w:t>84</w:t>
+      </w:r>
+    </w:p>
+    <w:p>
+      <w:pPr>
+        <w:rPr>
+          <w:sz w:val="18"/>
+          <w:szCs w:val="18"/>
+        </w:rPr>
+      </w:pPr>
+      <w:r>
+        <w:rPr>
+          <w:sz w:val="18"/>
+          <w:szCs w:val="18"/>
+        </w:rPr>
+        <w:t>85</w:t>
+      </w:r>
+    </w:p>
+    <w:p>
+      <w:pPr>
+        <w:rPr>
+          <w:sz w:val="18"/>
+          <w:szCs w:val="18"/>
+        </w:rPr>
+      </w:pPr>
+      <w:r>
+        <w:rPr>
+          <w:sz w:val="18"/>
+          <w:szCs w:val="18"/>
+        </w:rPr>
+        <w:t>86</w:t>
+      </w:r>
+    </w:p>
+    <w:p>
+      <w:pPr>
+        <w:rPr>
+          <w:sz w:val="18"/>
+          <w:szCs w:val="18"/>
+        </w:rPr>
+      </w:pPr>
+      <w:r>
+        <w:rPr>
+          <w:sz w:val="18"/>
+          <w:szCs w:val="18"/>
+        </w:rPr>
+        <w:t>87</w:t>
+      </w:r>
+    </w:p>
+    <w:p>
+      <w:pPr>
+        <w:rPr>
+          <w:sz w:val="18"/>
+          <w:szCs w:val="18"/>
+        </w:rPr>
+      </w:pPr>
+      <w:r>
+        <w:rPr>
+          <w:sz w:val="18"/>
+          <w:szCs w:val="18"/>
+        </w:rPr>
+        <w:t>88</w:t>
+      </w:r>
+    </w:p>
+    <w:p>
+      <w:pPr>
+        <w:rPr>
+          <w:sz w:val="18"/>
+          <w:szCs w:val="18"/>
+        </w:rPr>
+      </w:pPr>
+    </w:p>
+    <w:p>
+      <w:pPr>
+        <w:rPr>
+          <w:sz w:val="18"/>
+          <w:szCs w:val="18"/>
+        </w:rPr>
+      </w:pPr>
+    </w:p>
+    <w:p>
+      <w:pPr>
+        <w:rPr>
+          <w:sz w:val="18"/>
+          <w:szCs w:val="18"/>
+        </w:rPr>
+      </w:pPr>
+    </w:p>
+    <w:p>
+      <w:pPr>
+        <w:rPr>
+          <w:sz w:val="18"/>
+          <w:szCs w:val="18"/>
+        </w:rPr>
+      </w:pPr>
+    </w:p>
+    <w:p>
+      <w:pPr>
+        <w:rPr>
+          <w:sz w:val="18"/>
+          <w:szCs w:val="18"/>
+        </w:rPr>
+      </w:pPr>
+    </w:p>
+    <w:p>
+      <w:pPr>
+        <w:rPr>
+          <w:sz w:val="18"/>
+          <w:szCs w:val="18"/>
+        </w:rPr>
+      </w:pPr>
+    </w:p>
+    <w:p>
+      <w:pPr>
+        <w:rPr>
+          <w:sz w:val="18"/>
+          <w:szCs w:val="18"/>
+        </w:rPr>
+      </w:pPr>
+    </w:p>
+    <w:p>
+      <w:pPr>
+        <w:rPr>
+          <w:sz w:val="18"/>
+          <w:szCs w:val="18"/>
+        </w:rPr>
+      </w:pPr>
+    </w:p>
+    <w:p>
+      <w:pPr>
+        <w:rPr>
+          <w:sz w:val="18"/>
+          <w:szCs w:val="18"/>
+        </w:rPr>
+      </w:pPr>
+    </w:p>
+    <w:p>
+      <w:pPr>
+        <w:rPr>
+          <w:sz w:val="18"/>
+          <w:szCs w:val="18"/>
+        </w:rPr>
+      </w:pPr>
+    </w:p>
+    <w:p>
+      <w:pPr>
+        <w:rPr>
+          <w:sz w:val="18"/>
+          <w:szCs w:val="18"/>
+        </w:rPr>
+      </w:pPr>
+    </w:p>
+    <w:p>
+      <w:pPr>
+        <w:rPr>
+          <w:sz w:val="18"/>
+          <w:szCs w:val="18"/>
+        </w:rPr>
+      </w:pPr>
+    </w:p>
+    <w:p>
+      <w:pPr>
+        <w:rPr>
+          <w:sz w:val="18"/>
+          <w:szCs w:val="18"/>
+        </w:rPr>
+      </w:pPr>
+    </w:p>
+    <w:p>
+      <w:r>
+        <w:lastRenderedPageBreak/>
+        <w:t>Test Case 3</w:t>
+      </w:r>
+      <w:r>
+        <w:t>:</w:t>
+      </w:r>
+    </w:p>
+    <w:p>
+      <w:pPr>
+        <w:rPr>
+          <w:sz w:val="18"/>
+          <w:szCs w:val="18"/>
+        </w:rPr>
+      </w:pPr>
+    </w:p>
+    <w:p>
+      <w:pPr>
+        <w:rPr>
+          <w:sz w:val="18"/>
+          <w:szCs w:val="18"/>
+        </w:rPr>
+      </w:pPr>
+      <w:r>
+        <w:rPr>
+          <w:sz w:val="18"/>
+          <w:szCs w:val="18"/>
+        </w:rPr>
+        <w:t>Initialized an array of length: 10 and filled it with random numbers from 1 to 10:</w:t>
+      </w:r>
+    </w:p>
+    <w:p>
+      <w:pPr>
+        <w:rPr>
+          <w:sz w:val="18"/>
+          <w:szCs w:val="18"/>
+        </w:rPr>
+      </w:pPr>
+      <w:r>
+        <w:rPr>
+          <w:sz w:val="18"/>
+          <w:szCs w:val="18"/>
+        </w:rPr>
+        <w:t>6</w:t>
+      </w:r>
+    </w:p>
+    <w:p>
+      <w:pPr>
+        <w:rPr>
+          <w:sz w:val="18"/>
+          <w:szCs w:val="18"/>
+        </w:rPr>
+      </w:pPr>
+      <w:r>
+        <w:rPr>
+          <w:sz w:val="18"/>
+          <w:szCs w:val="18"/>
+        </w:rPr>
+        <w:t>8</w:t>
+      </w:r>
+    </w:p>
+    <w:p>
+      <w:pPr>
+        <w:rPr>
+          <w:sz w:val="18"/>
+          <w:szCs w:val="18"/>
+        </w:rPr>
+      </w:pPr>
+      <w:r>
+        <w:rPr>
+          <w:sz w:val="18"/>
+          <w:szCs w:val="18"/>
+        </w:rPr>
+        <w:t>10</w:t>
+      </w:r>
+    </w:p>
+    <w:p>
+      <w:pPr>
+        <w:rPr>
+          <w:sz w:val="18"/>
+          <w:szCs w:val="18"/>
+        </w:rPr>
+      </w:pPr>
+      <w:r>
+        <w:rPr>
+          <w:sz w:val="18"/>
+          <w:szCs w:val="18"/>
+        </w:rPr>
+        <w:t>9</w:t>
+      </w:r>
+    </w:p>
+    <w:p>
+      <w:pPr>
+        <w:rPr>
+          <w:sz w:val="18"/>
+          <w:szCs w:val="18"/>
+        </w:rPr>
+      </w:pPr>
+      <w:r>
+        <w:rPr>
+          <w:sz w:val="18"/>
+          <w:szCs w:val="18"/>
+        </w:rPr>
+        <w:t>1</w:t>
+      </w:r>
+    </w:p>
+    <w:p>
+      <w:pPr>
+        <w:rPr>
+          <w:sz w:val="18"/>
+          <w:szCs w:val="18"/>
+        </w:rPr>
+      </w:pPr>
+      <w:r>
+        <w:rPr>
+          <w:sz w:val="18"/>
+          <w:szCs w:val="18"/>
+        </w:rPr>
+        <w:t>10</w:t>
+      </w:r>
+    </w:p>
+    <w:p>
+      <w:pPr>
+        <w:rPr>
+          <w:sz w:val="18"/>
+          <w:szCs w:val="18"/>
+        </w:rPr>
+      </w:pPr>
+      <w:r>
+        <w:rPr>
+          <w:sz w:val="18"/>
+          <w:szCs w:val="18"/>
+        </w:rPr>
+        <w:t>5</w:t>
+      </w:r>
+    </w:p>
+    <w:p>
+      <w:pPr>
+        <w:rPr>
+          <w:sz w:val="18"/>
+          <w:szCs w:val="18"/>
+        </w:rPr>
+      </w:pPr>
+      <w:r>
+        <w:rPr>
+          <w:sz w:val="18"/>
+          <w:szCs w:val="18"/>
+        </w:rPr>
+        <w:t>5</w:t>
+      </w:r>
+    </w:p>
+    <w:p>
+      <w:pPr>
+        <w:rPr>
+          <w:sz w:val="18"/>
+          <w:szCs w:val="18"/>
+        </w:rPr>
+      </w:pPr>
+      <w:r>
+        <w:rPr>
+          <w:sz w:val="18"/>
+          <w:szCs w:val="18"/>
+        </w:rPr>
+        <w:t>1</w:t>
+      </w:r>
+    </w:p>
+    <w:p>
+      <w:pPr>
+        <w:rPr>
+          <w:sz w:val="18"/>
+          <w:szCs w:val="18"/>
+        </w:rPr>
+      </w:pPr>
+      <w:r>
+        <w:rPr>
+          <w:sz w:val="18"/>
+          <w:szCs w:val="18"/>
+        </w:rPr>
+        <w:t>4</w:t>
+      </w:r>
+    </w:p>
+    <w:p>
+      <w:pPr>
+        <w:rPr>
+          <w:sz w:val="18"/>
+          <w:szCs w:val="18"/>
+        </w:rPr>
+      </w:pPr>
+    </w:p>
+    <w:p>
+      <w:pPr>
+        <w:rPr>
+          <w:sz w:val="18"/>
+          <w:szCs w:val="18"/>
+        </w:rPr>
+      </w:pPr>
+      <w:r>
+        <w:rPr>
+          <w:sz w:val="18"/>
+          <w:szCs w:val="18"/>
+        </w:rPr>
+        <w:t>Array1 reversed:</w:t>
+      </w:r>
+    </w:p>
+    <w:p>
+      <w:pPr>
+        <w:rPr>
+          <w:sz w:val="18"/>
+          <w:szCs w:val="18"/>
+        </w:rPr>
+      </w:pPr>
+      <w:r>
+        <w:rPr>
+          <w:sz w:val="18"/>
+          <w:szCs w:val="18"/>
+        </w:rPr>
+        <w:t>4</w:t>
+      </w:r>
+    </w:p>
+    <w:p>
+      <w:pPr>
+        <w:rPr>
+          <w:sz w:val="18"/>
+          <w:szCs w:val="18"/>
+        </w:rPr>
+      </w:pPr>
+      <w:r>
+        <w:rPr>
+          <w:sz w:val="18"/>
+          <w:szCs w:val="18"/>
+        </w:rPr>
+        <w:t>1</w:t>
+      </w:r>
+    </w:p>
+    <w:p>
+      <w:pPr>
+        <w:rPr>
+          <w:sz w:val="18"/>
+          <w:szCs w:val="18"/>
+        </w:rPr>
+      </w:pPr>
+      <w:r>
+        <w:rPr>
+          <w:sz w:val="18"/>
+          <w:szCs w:val="18"/>
+        </w:rPr>
+        <w:t>5</w:t>
+      </w:r>
+    </w:p>
+    <w:p>
+      <w:pPr>
+        <w:rPr>
+          <w:sz w:val="18"/>
+          <w:szCs w:val="18"/>
+        </w:rPr>
+      </w:pPr>
+      <w:r>
+        <w:rPr>
+          <w:sz w:val="18"/>
+          <w:szCs w:val="18"/>
+        </w:rPr>
+        <w:t>5</w:t>
+      </w:r>
+    </w:p>
+    <w:p>
+      <w:pPr>
+        <w:rPr>
+          <w:sz w:val="18"/>
+          <w:szCs w:val="18"/>
+        </w:rPr>
+      </w:pPr>
+      <w:r>
+        <w:rPr>
+          <w:sz w:val="18"/>
+          <w:szCs w:val="18"/>
+        </w:rPr>
+        <w:t>10</w:t>
+      </w:r>
+    </w:p>
+    <w:p>
+      <w:pPr>
+        <w:rPr>
+          <w:sz w:val="18"/>
+          <w:szCs w:val="18"/>
+        </w:rPr>
+      </w:pPr>
+      <w:r>
+        <w:rPr>
+          <w:sz w:val="18"/>
+          <w:szCs w:val="18"/>
+        </w:rPr>
+        <w:t>1</w:t>
+      </w:r>
+    </w:p>
+    <w:p>
+      <w:pPr>
+        <w:rPr>
+          <w:sz w:val="18"/>
+          <w:szCs w:val="18"/>
+        </w:rPr>
+      </w:pPr>
+      <w:r>
+        <w:rPr>
+          <w:sz w:val="18"/>
+          <w:szCs w:val="18"/>
+        </w:rPr>
+        <w:t>9</w:t>
+      </w:r>
+    </w:p>
+    <w:p>
+      <w:pPr>
+        <w:rPr>
+          <w:sz w:val="18"/>
+          <w:szCs w:val="18"/>
+        </w:rPr>
+      </w:pPr>
+      <w:r>
+        <w:rPr>
+          <w:sz w:val="18"/>
+          <w:szCs w:val="18"/>
+        </w:rPr>
+        <w:t>10</w:t>
+      </w:r>
+    </w:p>
+    <w:p>
+      <w:pPr>
+        <w:rPr>
+          <w:sz w:val="18"/>
+          <w:szCs w:val="18"/>
+        </w:rPr>
+      </w:pPr>
+      <w:r>
+        <w:rPr>
+          <w:sz w:val="18"/>
+          <w:szCs w:val="18"/>
+        </w:rPr>
+        <w:t>8</w:t>
+      </w:r>
+    </w:p>
+    <w:p>
+      <w:pPr>
+        <w:rPr>
+          <w:sz w:val="18"/>
+          <w:szCs w:val="18"/>
+        </w:rPr>
+      </w:pPr>
+      <w:r>
+        <w:rPr>
+          <w:sz w:val="18"/>
+          <w:szCs w:val="18"/>
+        </w:rPr>
+        <w:t>6</w:t>
+      </w:r>
+    </w:p>
+    <w:p>
+      <w:pPr>
+        <w:rPr>
+          <w:sz w:val="18"/>
+          <w:szCs w:val="18"/>
+        </w:rPr>
+      </w:pPr>
+      <w:bookmarkStart w:id="0" w:name="_GoBack"/>
+      <w:bookmarkEnd w:id="0"/>
+      <w:r>
+        <w:rPr>
+          <w:sz w:val="18"/>
+          <w:szCs w:val="18"/>
+        </w:rPr>
+        <w:t>The sum of Array1 reversed up to the digit in the loop:</w:t>
+      </w:r>
+    </w:p>
+    <w:p>
+      <w:pPr>
+        <w:rPr>
+          <w:sz w:val="18"/>
+          <w:szCs w:val="18"/>
+        </w:rPr>
+      </w:pPr>
+      <w:r>
+        <w:rPr>
+          <w:sz w:val="18"/>
+          <w:szCs w:val="18"/>
+        </w:rPr>
+        <w:t>4</w:t>
+      </w:r>
+    </w:p>
+    <w:p>
+      <w:pPr>
+        <w:rPr>
+          <w:sz w:val="18"/>
+          <w:szCs w:val="18"/>
+        </w:rPr>
+      </w:pPr>
+      <w:r>
+        <w:rPr>
+          <w:sz w:val="18"/>
+          <w:szCs w:val="18"/>
+        </w:rPr>
+        <w:t>5</w:t>
+      </w:r>
+    </w:p>
+    <w:p>
+      <w:pPr>
+        <w:rPr>
+          <w:sz w:val="18"/>
+          <w:szCs w:val="18"/>
+        </w:rPr>
+      </w:pPr>
+      <w:r>
+        <w:rPr>
+          <w:sz w:val="18"/>
+          <w:szCs w:val="18"/>
+        </w:rPr>
+        <w:t>10</w:t>
+      </w:r>
+    </w:p>
+    <w:p>
+      <w:pPr>
+        <w:rPr>
+          <w:sz w:val="18"/>
+          <w:szCs w:val="18"/>
+        </w:rPr>
+      </w:pPr>
+      <w:r>
+        <w:rPr>
+          <w:sz w:val="18"/>
+          <w:szCs w:val="18"/>
+        </w:rPr>
+        <w:t>15</w:t>
+      </w:r>
+    </w:p>
+    <w:p>
+      <w:pPr>
+        <w:rPr>
+          <w:sz w:val="18"/>
+          <w:szCs w:val="18"/>
+        </w:rPr>
+      </w:pPr>
+      <w:r>
+        <w:rPr>
+          <w:sz w:val="18"/>
+          <w:szCs w:val="18"/>
+        </w:rPr>
+        <w:t>25</w:t>
+      </w:r>
+    </w:p>
+    <w:p>
+      <w:pPr>
+        <w:rPr>
+          <w:sz w:val="18"/>
+          <w:szCs w:val="18"/>
+        </w:rPr>
+      </w:pPr>
+      <w:r>
+        <w:rPr>
+          <w:sz w:val="18"/>
+          <w:szCs w:val="18"/>
+        </w:rPr>
+        <w:t>26</w:t>
+      </w:r>
+    </w:p>
+    <w:p>
+      <w:pPr>
+        <w:rPr>
+          <w:sz w:val="18"/>
+          <w:szCs w:val="18"/>
+        </w:rPr>
+      </w:pPr>
+      <w:r>
+        <w:rPr>
+          <w:sz w:val="18"/>
+          <w:szCs w:val="18"/>
+        </w:rPr>
+        <w:t>35</w:t>
+      </w:r>
+    </w:p>
+    <w:p>
+      <w:pPr>
+        <w:rPr>
+          <w:sz w:val="18"/>
+          <w:szCs w:val="18"/>
+        </w:rPr>
+      </w:pPr>
+      <w:r>
+        <w:rPr>
+          <w:sz w:val="18"/>
+          <w:szCs w:val="18"/>
+        </w:rPr>
+        <w:t>45</w:t>
+      </w:r>
+    </w:p>
+    <w:p>
+      <w:pPr>
+        <w:rPr>
+          <w:sz w:val="18"/>
+          <w:szCs w:val="18"/>
+        </w:rPr>
+      </w:pPr>
+      <w:r>
+        <w:rPr>
+          <w:sz w:val="18"/>
+          <w:szCs w:val="18"/>
+        </w:rPr>
+        <w:t>53</w:t>
+      </w:r>
+    </w:p>
+    <w:p>
+      <w:pPr>
+        <w:rPr>
+          <w:sz w:val="18"/>
+          <w:szCs w:val="18"/>
+        </w:rPr>
+      </w:pPr>
+      <w:r>
+        <w:rPr>
+          <w:sz w:val="18"/>
+          <w:szCs w:val="18"/>
+        </w:rPr>
+        <w:t>59</w:t>
+      </w:r>
+    </w:p>
+    <w:p>
+      <w:pPr>
+        <w:rPr>
+          <w:sz w:val="18"/>
+          <w:szCs w:val="18"/>
+        </w:rPr>
+      </w:pPr>
+      <w:r>
+        <w:rPr>
+          <w:sz w:val="18"/>
+          <w:szCs w:val="18"/>
+        </w:rPr>
+        <w:t>Initialized an array of length: 50 and filled it with random numbers from 10 to 20:</w:t>
+      </w:r>
+    </w:p>
+    <w:p>
+      <w:pPr>
+        <w:rPr>
+          <w:sz w:val="18"/>
+          <w:szCs w:val="18"/>
+        </w:rPr>
+      </w:pPr>
+      <w:r>
+        <w:rPr>
+          <w:sz w:val="18"/>
+          <w:szCs w:val="18"/>
+        </w:rPr>
+        <w:t>The number of occurrences of 10 is: 2</w:t>
+      </w:r>
+    </w:p>
+    <w:p>
+      <w:pPr>
+        <w:rPr>
+          <w:sz w:val="18"/>
+          <w:szCs w:val="18"/>
+        </w:rPr>
+      </w:pPr>
+      <w:r>
+        <w:rPr>
+          <w:sz w:val="18"/>
+          <w:szCs w:val="18"/>
+        </w:rPr>
+        <w:t>The number of occurrences of 11 is: 4</w:t>
+      </w:r>
+    </w:p>
+    <w:p>
+      <w:pPr>
+        <w:rPr>
+          <w:sz w:val="18"/>
+          <w:szCs w:val="18"/>
+        </w:rPr>
+      </w:pPr>
+      <w:r>
+        <w:rPr>
+          <w:sz w:val="18"/>
+          <w:szCs w:val="18"/>
+        </w:rPr>
+        <w:t>The number of occurrences of 12 is: 6</w:t>
+      </w:r>
+    </w:p>
+    <w:p>
+      <w:pPr>
+        <w:rPr>
+          <w:sz w:val="18"/>
+          <w:szCs w:val="18"/>
+        </w:rPr>
+      </w:pPr>
+      <w:r>
+        <w:rPr>
+          <w:sz w:val="18"/>
+          <w:szCs w:val="18"/>
+        </w:rPr>
+        <w:t>The number of occurrences of 13 is: 4</w:t>
+      </w:r>
+    </w:p>
+    <w:p>
+      <w:pPr>
+        <w:rPr>
+          <w:sz w:val="18"/>
+          <w:szCs w:val="18"/>
+        </w:rPr>
+      </w:pPr>
+      <w:r>
+        <w:rPr>
+          <w:sz w:val="18"/>
+          <w:szCs w:val="18"/>
+        </w:rPr>
+        <w:t>The number of occurrences of 14 is: 8</w:t>
+      </w:r>
+    </w:p>
+    <w:p>
+      <w:pPr>
+        <w:rPr>
+          <w:sz w:val="18"/>
+          <w:szCs w:val="18"/>
+        </w:rPr>
+      </w:pPr>
+      <w:r>
+        <w:rPr>
+          <w:sz w:val="18"/>
+          <w:szCs w:val="18"/>
+        </w:rPr>
+        <w:t>The number of occurrences of 15 is: 0</w:t>
+      </w:r>
+    </w:p>
+    <w:p>
+      <w:pPr>
+        <w:rPr>
+          <w:sz w:val="18"/>
+          <w:szCs w:val="18"/>
+        </w:rPr>
+      </w:pPr>
+      <w:r>
+        <w:rPr>
+          <w:sz w:val="18"/>
+          <w:szCs w:val="18"/>
+        </w:rPr>
+        <w:t>The number of occurrences of 16 is: 5</w:t>
+      </w:r>
+    </w:p>
+    <w:p>
+      <w:pPr>
+        <w:rPr>
+          <w:sz w:val="18"/>
+          <w:szCs w:val="18"/>
+        </w:rPr>
+      </w:pPr>
+      <w:r>
+        <w:rPr>
+          <w:sz w:val="18"/>
+          <w:szCs w:val="18"/>
+        </w:rPr>
+        <w:t>The number of occurrences of 17 is: 5</w:t>
+      </w:r>
+    </w:p>
+    <w:p>
+      <w:pPr>
+        <w:rPr>
+          <w:sz w:val="18"/>
+          <w:szCs w:val="18"/>
+        </w:rPr>
+      </w:pPr>
+      <w:r>
+        <w:rPr>
+          <w:sz w:val="18"/>
+          <w:szCs w:val="18"/>
+        </w:rPr>
+        <w:t>The number of occurrences of 18 is: 10</w:t>
+      </w:r>
+    </w:p>
+    <w:p>
+      <w:pPr>
+        <w:rPr>
+          <w:sz w:val="18"/>
+          <w:szCs w:val="18"/>
+        </w:rPr>
+      </w:pPr>
+      <w:r>
+        <w:rPr>
+          <w:sz w:val="18"/>
+          <w:szCs w:val="18"/>
+        </w:rPr>
+        <w:t>The number of occurrences of 19 is: 4</w:t>
+      </w:r>
+    </w:p>
+    <w:p>
+      <w:pPr>
+        <w:rPr>
+          <w:sz w:val="18"/>
+          <w:szCs w:val="18"/>
+        </w:rPr>
+      </w:pPr>
+      <w:r>
+        <w:rPr>
+          <w:sz w:val="18"/>
+          <w:szCs w:val="18"/>
+        </w:rPr>
+        <w:t>The number of occurrences of 20 is: 2</w:t>
+      </w:r>
+    </w:p>
+    <w:p>
+      <w:pPr>
+        <w:rPr>
+          <w:i/>
+          <w:sz w:val="18"/>
+          <w:szCs w:val="18"/>
+        </w:rPr>
+      </w:pPr>
+      <w:r>
+        <w:rPr>
+          <w:sz w:val="18"/>
+          <w:szCs w:val="18"/>
+        </w:rPr>
+        <w:t xml:space="preserve">Please enter a string to be put into an array: </w:t>
+      </w:r>
+      <w:r>
+        <w:rPr>
+          <w:i/>
+          <w:sz w:val="18"/>
+          <w:szCs w:val="18"/>
+        </w:rPr>
+        <w:t>10000000000000000000000000000000000000000000000000000000000000000000000000000000000000000000000000000000000000000000000000000000000000000000000000000000000000000000000000000000000000000000000000000000000000000000000000000000000000000000000000000000000000011</w:t>
+      </w:r>
+    </w:p>
+    <w:p>
+      <w:pPr>
+        <w:rPr>
+          <w:b/>
+          <w:sz w:val="18"/>
+          <w:szCs w:val="18"/>
+        </w:rPr>
+      </w:pPr>
       <w:r>
         <w:rPr>
           <w:b/>
           <w:i/>
-          <w:u w:val="single"/>
-        </w:rPr>
-        <w:t>1</w:t>
-      </w:r>
-      <w:r>
-        <w:t>7</w:t>
-      </w:r>
-      <w:r>
-        <w:t>SDERSA#$%</w:t>
-      </w:r>
-    </w:p>
-    <w:p>
-      <w:pPr>
-        <w:rPr>
+          <w:sz w:val="18"/>
+          <w:szCs w:val="18"/>
+        </w:rPr>
+        <w:t xml:space="preserve">NOTE: this number is 10^256 with the last 2 numbers replaced with 1’s. 10^256 is 10 with 256 0’s after it, </w:t>
+      </w:r>
+      <w:r>
+        <w:rPr>
+          <w:b/>
           <w:i/>
-        </w:rPr>
-      </w:pPr>
-      <w:r>
-        <w:rPr>
+          <w:sz w:val="18"/>
+          <w:szCs w:val="18"/>
+        </w:rPr>
+        <w:t>making it a total of 257 characters. The last 1 should be cut off, but the 2</w:t>
+      </w:r>
+      <w:r>
+        <w:rPr>
+          <w:b/>
           <w:i/>
-        </w:rPr>
-        <w:t>Not quite but pretty close</w:t>
-      </w:r>
-      <w:proofErr w:type="gramStart"/>
-      <w:r>
-        <w:rPr>
+          <w:sz w:val="18"/>
+          <w:szCs w:val="18"/>
+          <w:vertAlign w:val="superscript"/>
+        </w:rPr>
+        <w:t>nd</w:t>
+      </w:r>
+      <w:r>
+        <w:rPr>
+          <w:b/>
           <w:i/>
-        </w:rPr>
-        <w:t>… :</w:t>
-      </w:r>
-      <w:proofErr w:type="gramEnd"/>
-      <w:r>
-        <w:rPr>
-          <w:i/>
-        </w:rPr>
-        <w:t>/</w:t>
-      </w:r>
-    </w:p>
-    <w:p/>
-    <w:p/>
+          <w:sz w:val="18"/>
+          <w:szCs w:val="18"/>
+        </w:rPr>
+        <w:t xml:space="preserve"> last should be kept intact.</w:t>
+      </w:r>
+    </w:p>
+    <w:p>
+      <w:pPr>
+        <w:rPr>
+          <w:sz w:val="18"/>
+          <w:szCs w:val="18"/>
+        </w:rPr>
+      </w:pPr>
+      <w:r>
+        <w:rPr>
+          <w:sz w:val="18"/>
+          <w:szCs w:val="18"/>
+        </w:rPr>
+        <w:lastRenderedPageBreak/>
+        <w:t>Your array split based on spaces:</w:t>
+      </w:r>
+    </w:p>
+    <w:p>
+      <w:pPr>
+        <w:rPr>
+          <w:sz w:val="18"/>
+          <w:szCs w:val="18"/>
+        </w:rPr>
+      </w:pPr>
+      <w:r>
+        <w:rPr>
+          <w:sz w:val="18"/>
+          <w:szCs w:val="18"/>
+        </w:rPr>
+        <w:t>1000000000000000000000000000000000000000000000000000000000000000000000000000000000000000000000000000000000000000000000000000000000000000000000000000000000000000000000000000000000000000000000000000000000000000000000000000000000000000000000000000000000000001</w:t>
+      </w:r>
+    </w:p>
     <w:sectPr>
       <w:pgSz w:w="12240" w:h="15840"/>
       <w:pgMar w:top="1440" w:right="1440" w:bottom="1440" w:left="1440" w:header="720" w:footer="720" w:gutter="0"/>

</xml_diff>